<commit_message>
Added retrieve_data.py which retrieves match data from the API, creates a feature matrix (5x31) as well as the y labels in front of the matrix, which is then added to data.csv
</commit_message>
<xml_diff>
--- a/notes.docx
+++ b/notes.docx
@@ -350,7 +350,7 @@
           <w:sz w:val="24"/>
           <w:szCs w:val="24"/>
         </w:rPr>
-        <w:t>2</w:t>
+        <w:t>1</w:t>
       </w:r>
       <w:r>
         <w:rPr>
@@ -366,7 +366,23 @@
           <w:sz w:val="24"/>
           <w:szCs w:val="24"/>
         </w:rPr>
-        <w:t xml:space="preserve"> Kind of stuck on how we can transform this 5x32 matrix into a feature vector x, would flatten mess up my data? Initial ideas on neural network -&gt; last layer is a linear layer with 5 nodes, which will give us 5 values and we can base our rankings off that.</w:t>
+        <w:t xml:space="preserve"> Kind of stuck on how we can transform this 5x3</w:t>
+      </w:r>
+      <w:r>
+        <w:rPr>
+          <w:rFonts w:cstheme="minorHAnsi"/>
+          <w:sz w:val="24"/>
+          <w:szCs w:val="24"/>
+        </w:rPr>
+        <w:t>1</w:t>
+      </w:r>
+      <w:r>
+        <w:rPr>
+          <w:rFonts w:cstheme="minorHAnsi"/>
+          <w:sz w:val="24"/>
+          <w:szCs w:val="24"/>
+        </w:rPr>
+        <w:t xml:space="preserve"> matrix into a feature vector x, would flatten mess up my data? Initial ideas on neural network -&gt; last layer is a linear layer with 5 nodes, which will give us 5 values and we can base our rankings off that.</w:t>
       </w:r>
     </w:p>
     <w:tbl>
@@ -473,31 +489,6 @@
                 <w:sz w:val="24"/>
                 <w:szCs w:val="24"/>
               </w:rPr>
-              <w:t>champLevel    int</w:t>
-            </w:r>
-          </w:p>
-        </w:tc>
-      </w:tr>
-      <w:tr>
-        <w:tc>
-          <w:tcPr>
-            <w:tcW w:w="9350" w:type="dxa"/>
-          </w:tcPr>
-          <w:p>
-            <w:pPr>
-              <w:rPr>
-                <w:rFonts w:cstheme="minorHAnsi"/>
-                <w:sz w:val="24"/>
-                <w:szCs w:val="24"/>
-              </w:rPr>
-            </w:pPr>
-            <w:r>
-              <w:rPr>
-                <w:rFonts w:eastAsia="Times New Roman" w:cstheme="minorHAnsi"/>
-                <w:color w:val="000000"/>
-                <w:sz w:val="24"/>
-                <w:szCs w:val="24"/>
-              </w:rPr>
               <w:t>damageDealtToBuildings    int</w:t>
             </w:r>
           </w:p>
@@ -598,7 +589,25 @@
                 <w:sz w:val="24"/>
                 <w:szCs w:val="24"/>
               </w:rPr>
-              <w:t>dragonKills    int</w:t>
+              <w:t>dragon</w:t>
+            </w:r>
+            <w:r>
+              <w:rPr>
+                <w:rFonts w:eastAsia="Times New Roman" w:cstheme="minorHAnsi"/>
+                <w:color w:val="000000"/>
+                <w:sz w:val="24"/>
+                <w:szCs w:val="24"/>
+              </w:rPr>
+              <w:t>Kills</w:t>
+            </w:r>
+            <w:r>
+              <w:rPr>
+                <w:rFonts w:eastAsia="Times New Roman" w:cstheme="minorHAnsi"/>
+                <w:color w:val="000000"/>
+                <w:sz w:val="24"/>
+                <w:szCs w:val="24"/>
+              </w:rPr>
+              <w:t>    int</w:t>
             </w:r>
           </w:p>
         </w:tc>
@@ -749,6 +758,15 @@
                 <w:szCs w:val="24"/>
               </w:rPr>
               <w:t>inhibitorTakedowns</w:t>
+            </w:r>
+            <w:r>
+              <w:rPr>
+                <w:rFonts w:eastAsia="Times New Roman" w:cstheme="minorHAnsi"/>
+                <w:color w:val="000000"/>
+                <w:sz w:val="24"/>
+                <w:szCs w:val="24"/>
+              </w:rPr>
+              <w:t xml:space="preserve"> int</w:t>
             </w:r>
           </w:p>
         </w:tc>
@@ -1195,18 +1213,7 @@
                 <w:szCs w:val="21"/>
                 <w:shd w:val="clear" w:color="auto" w:fill="FFFFFF"/>
               </w:rPr>
-              <w:lastRenderedPageBreak/>
-              <w:t>gameDuration</w:t>
-            </w:r>
-            <w:r>
-              <w:rPr>
-                <w:rFonts w:ascii="Arial" w:hAnsi="Arial" w:cs="Arial"/>
-                <w:color w:val="141414"/>
-                <w:sz w:val="21"/>
-                <w:szCs w:val="21"/>
-                <w:shd w:val="clear" w:color="auto" w:fill="FFFFFF"/>
-              </w:rPr>
-              <w:t xml:space="preserve"> long    game length in milliseconds</w:t>
+              <w:t>gameDuration long    game length in milliseconds</w:t>
             </w:r>
           </w:p>
         </w:tc>

</xml_diff>

<commit_message>
Build the model, but needs a lot of tweaking for it to work.
</commit_message>
<xml_diff>
--- a/notes.docx
+++ b/notes.docx
@@ -256,7 +256,23 @@
           <w:sz w:val="24"/>
           <w:szCs w:val="24"/>
         </w:rPr>
-        <w:t>After a lot of discussion, we found it hard to analyze a player’s performance by eye as there are many factors to take account of and each role in the game has different weights towards these statistics. So I decided maybe I could try modelling this to give a better guideline to ranking and perhaps I could make a model that could predict these rankings.</w:t>
+        <w:t xml:space="preserve">After a lot of discussion, we found it hard to analyze a player’s performance by eye as there are many factors to take account of and each role in the game has different weights towards these statistics. </w:t>
+      </w:r>
+      <w:proofErr w:type="gramStart"/>
+      <w:r>
+        <w:rPr>
+          <w:sz w:val="24"/>
+          <w:szCs w:val="24"/>
+        </w:rPr>
+        <w:t>So</w:t>
+      </w:r>
+      <w:proofErr w:type="gramEnd"/>
+      <w:r>
+        <w:rPr>
+          <w:sz w:val="24"/>
+          <w:szCs w:val="24"/>
+        </w:rPr>
+        <w:t xml:space="preserve"> I decided maybe I could try modelling this to give a better guideline to ranking and perhaps I could make a model that could predict these rankings.</w:t>
       </w:r>
     </w:p>
     <w:p>
@@ -311,7 +327,23 @@
           <w:sz w:val="24"/>
           <w:szCs w:val="24"/>
         </w:rPr>
-        <w:t>After doing some research, I find out that Riot (The company behind league of legends) has an API where I can access statistical data of a match per player so with the help of Jasper and Issac, we came up a list of features that we think would contribute to describing a player’s performance.</w:t>
+        <w:t xml:space="preserve">After doing some research, I find out that Riot (The company behind league of legends) has an API where I can access statistical data of a match per player so with the help of Jasper and </w:t>
+      </w:r>
+      <w:proofErr w:type="spellStart"/>
+      <w:r>
+        <w:rPr>
+          <w:sz w:val="24"/>
+          <w:szCs w:val="24"/>
+        </w:rPr>
+        <w:t>Issac</w:t>
+      </w:r>
+      <w:proofErr w:type="spellEnd"/>
+      <w:r>
+        <w:rPr>
+          <w:sz w:val="24"/>
+          <w:szCs w:val="24"/>
+        </w:rPr>
+        <w:t>, we came up a list of features that we think would contribute to describing a player’s performance.</w:t>
       </w:r>
       <w:r>
         <w:rPr>
@@ -457,14 +489,25 @@
                 <w:szCs w:val="24"/>
               </w:rPr>
             </w:pPr>
-            <w:r>
-              <w:rPr>
-                <w:rFonts w:eastAsia="Times New Roman" w:cstheme="minorHAnsi"/>
-                <w:color w:val="000000"/>
-                <w:sz w:val="24"/>
-                <w:szCs w:val="24"/>
-              </w:rPr>
-              <w:t>champExperience    int</w:t>
+            <w:proofErr w:type="spellStart"/>
+            <w:r>
+              <w:rPr>
+                <w:rFonts w:eastAsia="Times New Roman" w:cstheme="minorHAnsi"/>
+                <w:color w:val="000000"/>
+                <w:sz w:val="24"/>
+                <w:szCs w:val="24"/>
+              </w:rPr>
+              <w:t>champExperience</w:t>
+            </w:r>
+            <w:proofErr w:type="spellEnd"/>
+            <w:r>
+              <w:rPr>
+                <w:rFonts w:eastAsia="Times New Roman" w:cstheme="minorHAnsi"/>
+                <w:color w:val="000000"/>
+                <w:sz w:val="24"/>
+                <w:szCs w:val="24"/>
+              </w:rPr>
+              <w:t>    int</w:t>
             </w:r>
           </w:p>
         </w:tc>
@@ -482,14 +525,25 @@
                 <w:szCs w:val="24"/>
               </w:rPr>
             </w:pPr>
-            <w:r>
-              <w:rPr>
-                <w:rFonts w:eastAsia="Times New Roman" w:cstheme="minorHAnsi"/>
-                <w:color w:val="000000"/>
-                <w:sz w:val="24"/>
-                <w:szCs w:val="24"/>
-              </w:rPr>
-              <w:t>damageDealtToBuildings    int</w:t>
+            <w:proofErr w:type="spellStart"/>
+            <w:r>
+              <w:rPr>
+                <w:rFonts w:eastAsia="Times New Roman" w:cstheme="minorHAnsi"/>
+                <w:color w:val="000000"/>
+                <w:sz w:val="24"/>
+                <w:szCs w:val="24"/>
+              </w:rPr>
+              <w:t>damageDealtToBuildings</w:t>
+            </w:r>
+            <w:proofErr w:type="spellEnd"/>
+            <w:r>
+              <w:rPr>
+                <w:rFonts w:eastAsia="Times New Roman" w:cstheme="minorHAnsi"/>
+                <w:color w:val="000000"/>
+                <w:sz w:val="24"/>
+                <w:szCs w:val="24"/>
+              </w:rPr>
+              <w:t>    int</w:t>
             </w:r>
           </w:p>
         </w:tc>
@@ -507,14 +561,25 @@
                 <w:szCs w:val="24"/>
               </w:rPr>
             </w:pPr>
-            <w:r>
-              <w:rPr>
-                <w:rFonts w:eastAsia="Times New Roman" w:cstheme="minorHAnsi"/>
-                <w:color w:val="000000"/>
-                <w:sz w:val="24"/>
-                <w:szCs w:val="24"/>
-              </w:rPr>
-              <w:t>damageDealtToObjectives    int</w:t>
+            <w:proofErr w:type="spellStart"/>
+            <w:r>
+              <w:rPr>
+                <w:rFonts w:eastAsia="Times New Roman" w:cstheme="minorHAnsi"/>
+                <w:color w:val="000000"/>
+                <w:sz w:val="24"/>
+                <w:szCs w:val="24"/>
+              </w:rPr>
+              <w:t>damageDealtToObjectives</w:t>
+            </w:r>
+            <w:proofErr w:type="spellEnd"/>
+            <w:r>
+              <w:rPr>
+                <w:rFonts w:eastAsia="Times New Roman" w:cstheme="minorHAnsi"/>
+                <w:color w:val="000000"/>
+                <w:sz w:val="24"/>
+                <w:szCs w:val="24"/>
+              </w:rPr>
+              <w:t>    int</w:t>
             </w:r>
           </w:p>
         </w:tc>
@@ -557,14 +622,25 @@
                 <w:szCs w:val="24"/>
               </w:rPr>
             </w:pPr>
-            <w:r>
-              <w:rPr>
-                <w:rFonts w:eastAsia="Times New Roman" w:cstheme="minorHAnsi"/>
-                <w:color w:val="000000"/>
-                <w:sz w:val="24"/>
-                <w:szCs w:val="24"/>
-              </w:rPr>
-              <w:t>doubleKills    int</w:t>
+            <w:proofErr w:type="spellStart"/>
+            <w:r>
+              <w:rPr>
+                <w:rFonts w:eastAsia="Times New Roman" w:cstheme="minorHAnsi"/>
+                <w:color w:val="000000"/>
+                <w:sz w:val="24"/>
+                <w:szCs w:val="24"/>
+              </w:rPr>
+              <w:t>doubleKills</w:t>
+            </w:r>
+            <w:proofErr w:type="spellEnd"/>
+            <w:r>
+              <w:rPr>
+                <w:rFonts w:eastAsia="Times New Roman" w:cstheme="minorHAnsi"/>
+                <w:color w:val="000000"/>
+                <w:sz w:val="24"/>
+                <w:szCs w:val="24"/>
+              </w:rPr>
+              <w:t>    int</w:t>
             </w:r>
           </w:p>
         </w:tc>
@@ -582,6 +658,7 @@
                 <w:szCs w:val="24"/>
               </w:rPr>
             </w:pPr>
+            <w:proofErr w:type="spellStart"/>
             <w:r>
               <w:rPr>
                 <w:rFonts w:eastAsia="Times New Roman" w:cstheme="minorHAnsi"/>
@@ -600,6 +677,7 @@
               </w:rPr>
               <w:t>Kills</w:t>
             </w:r>
+            <w:proofErr w:type="spellEnd"/>
             <w:r>
               <w:rPr>
                 <w:rFonts w:eastAsia="Times New Roman" w:cstheme="minorHAnsi"/>
@@ -625,15 +703,37 @@
                 <w:szCs w:val="24"/>
               </w:rPr>
             </w:pPr>
-            <w:r>
-              <w:rPr>
-                <w:rFonts w:eastAsia="Times New Roman" w:cstheme="minorHAnsi"/>
-                <w:color w:val="000000"/>
-                <w:sz w:val="24"/>
-                <w:szCs w:val="24"/>
-              </w:rPr>
-              <w:t>firstBloodAssist    boolean</w:t>
-            </w:r>
+            <w:proofErr w:type="spellStart"/>
+            <w:r>
+              <w:rPr>
+                <w:rFonts w:eastAsia="Times New Roman" w:cstheme="minorHAnsi"/>
+                <w:color w:val="000000"/>
+                <w:sz w:val="24"/>
+                <w:szCs w:val="24"/>
+              </w:rPr>
+              <w:t>firstBloodAssist</w:t>
+            </w:r>
+            <w:proofErr w:type="spellEnd"/>
+            <w:r>
+              <w:rPr>
+                <w:rFonts w:eastAsia="Times New Roman" w:cstheme="minorHAnsi"/>
+                <w:color w:val="000000"/>
+                <w:sz w:val="24"/>
+                <w:szCs w:val="24"/>
+              </w:rPr>
+              <w:t xml:space="preserve">    </w:t>
+            </w:r>
+            <w:proofErr w:type="spellStart"/>
+            <w:r>
+              <w:rPr>
+                <w:rFonts w:eastAsia="Times New Roman" w:cstheme="minorHAnsi"/>
+                <w:color w:val="000000"/>
+                <w:sz w:val="24"/>
+                <w:szCs w:val="24"/>
+              </w:rPr>
+              <w:t>boolean</w:t>
+            </w:r>
+            <w:proofErr w:type="spellEnd"/>
           </w:p>
         </w:tc>
       </w:tr>
@@ -650,15 +750,37 @@
                 <w:szCs w:val="24"/>
               </w:rPr>
             </w:pPr>
-            <w:r>
-              <w:rPr>
-                <w:rFonts w:eastAsia="Times New Roman" w:cstheme="minorHAnsi"/>
-                <w:color w:val="000000"/>
-                <w:sz w:val="24"/>
-                <w:szCs w:val="24"/>
-              </w:rPr>
-              <w:t>firstBloodKill    boolean</w:t>
-            </w:r>
+            <w:proofErr w:type="spellStart"/>
+            <w:r>
+              <w:rPr>
+                <w:rFonts w:eastAsia="Times New Roman" w:cstheme="minorHAnsi"/>
+                <w:color w:val="000000"/>
+                <w:sz w:val="24"/>
+                <w:szCs w:val="24"/>
+              </w:rPr>
+              <w:t>firstBloodKill</w:t>
+            </w:r>
+            <w:proofErr w:type="spellEnd"/>
+            <w:r>
+              <w:rPr>
+                <w:rFonts w:eastAsia="Times New Roman" w:cstheme="minorHAnsi"/>
+                <w:color w:val="000000"/>
+                <w:sz w:val="24"/>
+                <w:szCs w:val="24"/>
+              </w:rPr>
+              <w:t xml:space="preserve">    </w:t>
+            </w:r>
+            <w:proofErr w:type="spellStart"/>
+            <w:r>
+              <w:rPr>
+                <w:rFonts w:eastAsia="Times New Roman" w:cstheme="minorHAnsi"/>
+                <w:color w:val="000000"/>
+                <w:sz w:val="24"/>
+                <w:szCs w:val="24"/>
+              </w:rPr>
+              <w:t>boolean</w:t>
+            </w:r>
+            <w:proofErr w:type="spellEnd"/>
           </w:p>
         </w:tc>
       </w:tr>
@@ -675,15 +797,37 @@
                 <w:szCs w:val="24"/>
               </w:rPr>
             </w:pPr>
-            <w:r>
-              <w:rPr>
-                <w:rFonts w:eastAsia="Times New Roman" w:cstheme="minorHAnsi"/>
-                <w:color w:val="000000"/>
-                <w:sz w:val="24"/>
-                <w:szCs w:val="24"/>
-              </w:rPr>
-              <w:t>firstTowerAssist    boolean</w:t>
-            </w:r>
+            <w:proofErr w:type="spellStart"/>
+            <w:r>
+              <w:rPr>
+                <w:rFonts w:eastAsia="Times New Roman" w:cstheme="minorHAnsi"/>
+                <w:color w:val="000000"/>
+                <w:sz w:val="24"/>
+                <w:szCs w:val="24"/>
+              </w:rPr>
+              <w:t>firstTowerAssist</w:t>
+            </w:r>
+            <w:proofErr w:type="spellEnd"/>
+            <w:r>
+              <w:rPr>
+                <w:rFonts w:eastAsia="Times New Roman" w:cstheme="minorHAnsi"/>
+                <w:color w:val="000000"/>
+                <w:sz w:val="24"/>
+                <w:szCs w:val="24"/>
+              </w:rPr>
+              <w:t xml:space="preserve">    </w:t>
+            </w:r>
+            <w:proofErr w:type="spellStart"/>
+            <w:r>
+              <w:rPr>
+                <w:rFonts w:eastAsia="Times New Roman" w:cstheme="minorHAnsi"/>
+                <w:color w:val="000000"/>
+                <w:sz w:val="24"/>
+                <w:szCs w:val="24"/>
+              </w:rPr>
+              <w:t>boolean</w:t>
+            </w:r>
+            <w:proofErr w:type="spellEnd"/>
           </w:p>
         </w:tc>
       </w:tr>
@@ -700,15 +844,37 @@
                 <w:szCs w:val="24"/>
               </w:rPr>
             </w:pPr>
-            <w:r>
-              <w:rPr>
-                <w:rFonts w:eastAsia="Times New Roman" w:cstheme="minorHAnsi"/>
-                <w:color w:val="000000"/>
-                <w:sz w:val="24"/>
-                <w:szCs w:val="24"/>
-              </w:rPr>
-              <w:t>firstTowerKill    boolean</w:t>
-            </w:r>
+            <w:proofErr w:type="spellStart"/>
+            <w:r>
+              <w:rPr>
+                <w:rFonts w:eastAsia="Times New Roman" w:cstheme="minorHAnsi"/>
+                <w:color w:val="000000"/>
+                <w:sz w:val="24"/>
+                <w:szCs w:val="24"/>
+              </w:rPr>
+              <w:t>firstTowerKill</w:t>
+            </w:r>
+            <w:proofErr w:type="spellEnd"/>
+            <w:r>
+              <w:rPr>
+                <w:rFonts w:eastAsia="Times New Roman" w:cstheme="minorHAnsi"/>
+                <w:color w:val="000000"/>
+                <w:sz w:val="24"/>
+                <w:szCs w:val="24"/>
+              </w:rPr>
+              <w:t xml:space="preserve">    </w:t>
+            </w:r>
+            <w:proofErr w:type="spellStart"/>
+            <w:r>
+              <w:rPr>
+                <w:rFonts w:eastAsia="Times New Roman" w:cstheme="minorHAnsi"/>
+                <w:color w:val="000000"/>
+                <w:sz w:val="24"/>
+                <w:szCs w:val="24"/>
+              </w:rPr>
+              <w:t>boolean</w:t>
+            </w:r>
+            <w:proofErr w:type="spellEnd"/>
           </w:p>
         </w:tc>
       </w:tr>
@@ -725,14 +891,25 @@
                 <w:szCs w:val="24"/>
               </w:rPr>
             </w:pPr>
-            <w:r>
-              <w:rPr>
-                <w:rFonts w:eastAsia="Times New Roman" w:cstheme="minorHAnsi"/>
-                <w:color w:val="000000"/>
-                <w:sz w:val="24"/>
-                <w:szCs w:val="24"/>
-              </w:rPr>
-              <w:t>goldEarned    int</w:t>
+            <w:proofErr w:type="spellStart"/>
+            <w:r>
+              <w:rPr>
+                <w:rFonts w:eastAsia="Times New Roman" w:cstheme="minorHAnsi"/>
+                <w:color w:val="000000"/>
+                <w:sz w:val="24"/>
+                <w:szCs w:val="24"/>
+              </w:rPr>
+              <w:t>goldEarned</w:t>
+            </w:r>
+            <w:proofErr w:type="spellEnd"/>
+            <w:r>
+              <w:rPr>
+                <w:rFonts w:eastAsia="Times New Roman" w:cstheme="minorHAnsi"/>
+                <w:color w:val="000000"/>
+                <w:sz w:val="24"/>
+                <w:szCs w:val="24"/>
+              </w:rPr>
+              <w:t>    int</w:t>
             </w:r>
           </w:p>
         </w:tc>
@@ -750,6 +927,7 @@
                 <w:szCs w:val="24"/>
               </w:rPr>
             </w:pPr>
+            <w:proofErr w:type="spellStart"/>
             <w:r>
               <w:rPr>
                 <w:rFonts w:eastAsia="Times New Roman" w:cstheme="minorHAnsi"/>
@@ -759,6 +937,7 @@
               </w:rPr>
               <w:t>inhibitorTakedowns</w:t>
             </w:r>
+            <w:proofErr w:type="spellEnd"/>
             <w:r>
               <w:rPr>
                 <w:rFonts w:eastAsia="Times New Roman" w:cstheme="minorHAnsi"/>
@@ -784,14 +963,25 @@
                 <w:szCs w:val="24"/>
               </w:rPr>
             </w:pPr>
-            <w:r>
-              <w:rPr>
-                <w:rFonts w:eastAsia="Times New Roman" w:cstheme="minorHAnsi"/>
-                <w:color w:val="000000"/>
-                <w:sz w:val="24"/>
-                <w:szCs w:val="24"/>
-              </w:rPr>
-              <w:t>nexusTakedowns    int</w:t>
+            <w:proofErr w:type="spellStart"/>
+            <w:r>
+              <w:rPr>
+                <w:rFonts w:eastAsia="Times New Roman" w:cstheme="minorHAnsi"/>
+                <w:color w:val="000000"/>
+                <w:sz w:val="24"/>
+                <w:szCs w:val="24"/>
+              </w:rPr>
+              <w:t>nexusTakedowns</w:t>
+            </w:r>
+            <w:proofErr w:type="spellEnd"/>
+            <w:r>
+              <w:rPr>
+                <w:rFonts w:eastAsia="Times New Roman" w:cstheme="minorHAnsi"/>
+                <w:color w:val="000000"/>
+                <w:sz w:val="24"/>
+                <w:szCs w:val="24"/>
+              </w:rPr>
+              <w:t>    int</w:t>
             </w:r>
           </w:p>
         </w:tc>
@@ -809,14 +999,25 @@
                 <w:szCs w:val="24"/>
               </w:rPr>
             </w:pPr>
-            <w:r>
-              <w:rPr>
-                <w:rFonts w:eastAsia="Times New Roman" w:cstheme="minorHAnsi"/>
-                <w:color w:val="000000"/>
-                <w:sz w:val="24"/>
-                <w:szCs w:val="24"/>
-              </w:rPr>
-              <w:t>objectivesStolen    int</w:t>
+            <w:proofErr w:type="spellStart"/>
+            <w:r>
+              <w:rPr>
+                <w:rFonts w:eastAsia="Times New Roman" w:cstheme="minorHAnsi"/>
+                <w:color w:val="000000"/>
+                <w:sz w:val="24"/>
+                <w:szCs w:val="24"/>
+              </w:rPr>
+              <w:t>objectivesStolen</w:t>
+            </w:r>
+            <w:proofErr w:type="spellEnd"/>
+            <w:r>
+              <w:rPr>
+                <w:rFonts w:eastAsia="Times New Roman" w:cstheme="minorHAnsi"/>
+                <w:color w:val="000000"/>
+                <w:sz w:val="24"/>
+                <w:szCs w:val="24"/>
+              </w:rPr>
+              <w:t>    int</w:t>
             </w:r>
           </w:p>
         </w:tc>
@@ -834,14 +1035,25 @@
                 <w:szCs w:val="24"/>
               </w:rPr>
             </w:pPr>
-            <w:r>
-              <w:rPr>
-                <w:rFonts w:eastAsia="Times New Roman" w:cstheme="minorHAnsi"/>
-                <w:color w:val="000000"/>
-                <w:sz w:val="24"/>
-                <w:szCs w:val="24"/>
-              </w:rPr>
-              <w:t>pentaKills    int</w:t>
+            <w:proofErr w:type="spellStart"/>
+            <w:r>
+              <w:rPr>
+                <w:rFonts w:eastAsia="Times New Roman" w:cstheme="minorHAnsi"/>
+                <w:color w:val="000000"/>
+                <w:sz w:val="24"/>
+                <w:szCs w:val="24"/>
+              </w:rPr>
+              <w:t>pentaKills</w:t>
+            </w:r>
+            <w:proofErr w:type="spellEnd"/>
+            <w:r>
+              <w:rPr>
+                <w:rFonts w:eastAsia="Times New Roman" w:cstheme="minorHAnsi"/>
+                <w:color w:val="000000"/>
+                <w:sz w:val="24"/>
+                <w:szCs w:val="24"/>
+              </w:rPr>
+              <w:t>    int</w:t>
             </w:r>
           </w:p>
         </w:tc>
@@ -859,14 +1071,25 @@
                 <w:szCs w:val="24"/>
               </w:rPr>
             </w:pPr>
-            <w:r>
-              <w:rPr>
-                <w:rFonts w:eastAsia="Times New Roman" w:cstheme="minorHAnsi"/>
-                <w:color w:val="000000"/>
-                <w:sz w:val="24"/>
-                <w:szCs w:val="24"/>
-              </w:rPr>
-              <w:t>quadraKills    int </w:t>
+            <w:proofErr w:type="spellStart"/>
+            <w:r>
+              <w:rPr>
+                <w:rFonts w:eastAsia="Times New Roman" w:cstheme="minorHAnsi"/>
+                <w:color w:val="000000"/>
+                <w:sz w:val="24"/>
+                <w:szCs w:val="24"/>
+              </w:rPr>
+              <w:t>quadraKills</w:t>
+            </w:r>
+            <w:proofErr w:type="spellEnd"/>
+            <w:r>
+              <w:rPr>
+                <w:rFonts w:eastAsia="Times New Roman" w:cstheme="minorHAnsi"/>
+                <w:color w:val="000000"/>
+                <w:sz w:val="24"/>
+                <w:szCs w:val="24"/>
+              </w:rPr>
+              <w:t>    int </w:t>
             </w:r>
           </w:p>
         </w:tc>
@@ -884,14 +1107,25 @@
                 <w:szCs w:val="24"/>
               </w:rPr>
             </w:pPr>
-            <w:r>
-              <w:rPr>
-                <w:rFonts w:eastAsia="Times New Roman" w:cstheme="minorHAnsi"/>
-                <w:color w:val="000000"/>
-                <w:sz w:val="24"/>
-                <w:szCs w:val="24"/>
-              </w:rPr>
-              <w:t>totalDamageDealtToChampions    int</w:t>
+            <w:proofErr w:type="spellStart"/>
+            <w:r>
+              <w:rPr>
+                <w:rFonts w:eastAsia="Times New Roman" w:cstheme="minorHAnsi"/>
+                <w:color w:val="000000"/>
+                <w:sz w:val="24"/>
+                <w:szCs w:val="24"/>
+              </w:rPr>
+              <w:t>totalDamageDealtToChampions</w:t>
+            </w:r>
+            <w:proofErr w:type="spellEnd"/>
+            <w:r>
+              <w:rPr>
+                <w:rFonts w:eastAsia="Times New Roman" w:cstheme="minorHAnsi"/>
+                <w:color w:val="000000"/>
+                <w:sz w:val="24"/>
+                <w:szCs w:val="24"/>
+              </w:rPr>
+              <w:t>    int</w:t>
             </w:r>
           </w:p>
         </w:tc>
@@ -909,14 +1143,25 @@
                 <w:szCs w:val="24"/>
               </w:rPr>
             </w:pPr>
-            <w:r>
-              <w:rPr>
-                <w:rFonts w:eastAsia="Times New Roman" w:cstheme="minorHAnsi"/>
-                <w:color w:val="000000"/>
-                <w:sz w:val="24"/>
-                <w:szCs w:val="24"/>
-              </w:rPr>
-              <w:t>totalDamageShieldedOnTeammates    int</w:t>
+            <w:proofErr w:type="spellStart"/>
+            <w:r>
+              <w:rPr>
+                <w:rFonts w:eastAsia="Times New Roman" w:cstheme="minorHAnsi"/>
+                <w:color w:val="000000"/>
+                <w:sz w:val="24"/>
+                <w:szCs w:val="24"/>
+              </w:rPr>
+              <w:t>totalDamageShieldedOnTeammates</w:t>
+            </w:r>
+            <w:proofErr w:type="spellEnd"/>
+            <w:r>
+              <w:rPr>
+                <w:rFonts w:eastAsia="Times New Roman" w:cstheme="minorHAnsi"/>
+                <w:color w:val="000000"/>
+                <w:sz w:val="24"/>
+                <w:szCs w:val="24"/>
+              </w:rPr>
+              <w:t>    int</w:t>
             </w:r>
           </w:p>
         </w:tc>
@@ -934,14 +1179,25 @@
                 <w:szCs w:val="24"/>
               </w:rPr>
             </w:pPr>
-            <w:r>
-              <w:rPr>
-                <w:rFonts w:eastAsia="Times New Roman" w:cstheme="minorHAnsi"/>
-                <w:color w:val="000000"/>
-                <w:sz w:val="24"/>
-                <w:szCs w:val="24"/>
-              </w:rPr>
-              <w:t>totalDamageTaken    int</w:t>
+            <w:proofErr w:type="spellStart"/>
+            <w:r>
+              <w:rPr>
+                <w:rFonts w:eastAsia="Times New Roman" w:cstheme="minorHAnsi"/>
+                <w:color w:val="000000"/>
+                <w:sz w:val="24"/>
+                <w:szCs w:val="24"/>
+              </w:rPr>
+              <w:t>totalDamageTaken</w:t>
+            </w:r>
+            <w:proofErr w:type="spellEnd"/>
+            <w:r>
+              <w:rPr>
+                <w:rFonts w:eastAsia="Times New Roman" w:cstheme="minorHAnsi"/>
+                <w:color w:val="000000"/>
+                <w:sz w:val="24"/>
+                <w:szCs w:val="24"/>
+              </w:rPr>
+              <w:t>    int</w:t>
             </w:r>
           </w:p>
         </w:tc>
@@ -959,14 +1215,25 @@
                 <w:szCs w:val="24"/>
               </w:rPr>
             </w:pPr>
-            <w:r>
-              <w:rPr>
-                <w:rFonts w:eastAsia="Times New Roman" w:cstheme="minorHAnsi"/>
-                <w:color w:val="000000"/>
-                <w:sz w:val="24"/>
-                <w:szCs w:val="24"/>
-              </w:rPr>
-              <w:t>totalHeal    int</w:t>
+            <w:proofErr w:type="spellStart"/>
+            <w:r>
+              <w:rPr>
+                <w:rFonts w:eastAsia="Times New Roman" w:cstheme="minorHAnsi"/>
+                <w:color w:val="000000"/>
+                <w:sz w:val="24"/>
+                <w:szCs w:val="24"/>
+              </w:rPr>
+              <w:t>totalHeal</w:t>
+            </w:r>
+            <w:proofErr w:type="spellEnd"/>
+            <w:r>
+              <w:rPr>
+                <w:rFonts w:eastAsia="Times New Roman" w:cstheme="minorHAnsi"/>
+                <w:color w:val="000000"/>
+                <w:sz w:val="24"/>
+                <w:szCs w:val="24"/>
+              </w:rPr>
+              <w:t>    int</w:t>
             </w:r>
           </w:p>
         </w:tc>
@@ -984,14 +1251,25 @@
                 <w:szCs w:val="24"/>
               </w:rPr>
             </w:pPr>
-            <w:r>
-              <w:rPr>
-                <w:rFonts w:eastAsia="Times New Roman" w:cstheme="minorHAnsi"/>
-                <w:color w:val="000000"/>
-                <w:sz w:val="24"/>
-                <w:szCs w:val="24"/>
-              </w:rPr>
-              <w:t>totalHealsOnTeammates    int</w:t>
+            <w:proofErr w:type="spellStart"/>
+            <w:r>
+              <w:rPr>
+                <w:rFonts w:eastAsia="Times New Roman" w:cstheme="minorHAnsi"/>
+                <w:color w:val="000000"/>
+                <w:sz w:val="24"/>
+                <w:szCs w:val="24"/>
+              </w:rPr>
+              <w:t>totalHealsOnTeammates</w:t>
+            </w:r>
+            <w:proofErr w:type="spellEnd"/>
+            <w:r>
+              <w:rPr>
+                <w:rFonts w:eastAsia="Times New Roman" w:cstheme="minorHAnsi"/>
+                <w:color w:val="000000"/>
+                <w:sz w:val="24"/>
+                <w:szCs w:val="24"/>
+              </w:rPr>
+              <w:t>    int</w:t>
             </w:r>
           </w:p>
         </w:tc>
@@ -1009,14 +1287,25 @@
                 <w:szCs w:val="24"/>
               </w:rPr>
             </w:pPr>
-            <w:r>
-              <w:rPr>
-                <w:rFonts w:eastAsia="Times New Roman" w:cstheme="minorHAnsi"/>
-                <w:color w:val="000000"/>
-                <w:sz w:val="24"/>
-                <w:szCs w:val="24"/>
-              </w:rPr>
-              <w:t>totalMinionsKilled    int</w:t>
+            <w:proofErr w:type="spellStart"/>
+            <w:r>
+              <w:rPr>
+                <w:rFonts w:eastAsia="Times New Roman" w:cstheme="minorHAnsi"/>
+                <w:color w:val="000000"/>
+                <w:sz w:val="24"/>
+                <w:szCs w:val="24"/>
+              </w:rPr>
+              <w:t>totalMinionsKilled</w:t>
+            </w:r>
+            <w:proofErr w:type="spellEnd"/>
+            <w:r>
+              <w:rPr>
+                <w:rFonts w:eastAsia="Times New Roman" w:cstheme="minorHAnsi"/>
+                <w:color w:val="000000"/>
+                <w:sz w:val="24"/>
+                <w:szCs w:val="24"/>
+              </w:rPr>
+              <w:t>    int</w:t>
             </w:r>
           </w:p>
         </w:tc>
@@ -1034,14 +1323,25 @@
                 <w:szCs w:val="24"/>
               </w:rPr>
             </w:pPr>
-            <w:r>
-              <w:rPr>
-                <w:rFonts w:eastAsia="Times New Roman" w:cstheme="minorHAnsi"/>
-                <w:color w:val="000000"/>
-                <w:sz w:val="24"/>
-                <w:szCs w:val="24"/>
-              </w:rPr>
-              <w:t>timeCCingOthers    int</w:t>
+            <w:proofErr w:type="spellStart"/>
+            <w:r>
+              <w:rPr>
+                <w:rFonts w:eastAsia="Times New Roman" w:cstheme="minorHAnsi"/>
+                <w:color w:val="000000"/>
+                <w:sz w:val="24"/>
+                <w:szCs w:val="24"/>
+              </w:rPr>
+              <w:t>timeCCingOthers</w:t>
+            </w:r>
+            <w:proofErr w:type="spellEnd"/>
+            <w:r>
+              <w:rPr>
+                <w:rFonts w:eastAsia="Times New Roman" w:cstheme="minorHAnsi"/>
+                <w:color w:val="000000"/>
+                <w:sz w:val="24"/>
+                <w:szCs w:val="24"/>
+              </w:rPr>
+              <w:t>    int</w:t>
             </w:r>
           </w:p>
         </w:tc>
@@ -1059,14 +1359,25 @@
                 <w:szCs w:val="24"/>
               </w:rPr>
             </w:pPr>
-            <w:r>
-              <w:rPr>
-                <w:rFonts w:eastAsia="Times New Roman" w:cstheme="minorHAnsi"/>
-                <w:color w:val="000000"/>
-                <w:sz w:val="24"/>
-                <w:szCs w:val="24"/>
-              </w:rPr>
-              <w:t>totalTimeSpentDead    int</w:t>
+            <w:proofErr w:type="spellStart"/>
+            <w:r>
+              <w:rPr>
+                <w:rFonts w:eastAsia="Times New Roman" w:cstheme="minorHAnsi"/>
+                <w:color w:val="000000"/>
+                <w:sz w:val="24"/>
+                <w:szCs w:val="24"/>
+              </w:rPr>
+              <w:t>totalTimeSpentDead</w:t>
+            </w:r>
+            <w:proofErr w:type="spellEnd"/>
+            <w:r>
+              <w:rPr>
+                <w:rFonts w:eastAsia="Times New Roman" w:cstheme="minorHAnsi"/>
+                <w:color w:val="000000"/>
+                <w:sz w:val="24"/>
+                <w:szCs w:val="24"/>
+              </w:rPr>
+              <w:t>    int</w:t>
             </w:r>
           </w:p>
         </w:tc>
@@ -1084,14 +1395,25 @@
                 <w:szCs w:val="24"/>
               </w:rPr>
             </w:pPr>
-            <w:r>
-              <w:rPr>
-                <w:rFonts w:eastAsia="Times New Roman" w:cstheme="minorHAnsi"/>
-                <w:color w:val="000000"/>
-                <w:sz w:val="24"/>
-                <w:szCs w:val="24"/>
-              </w:rPr>
-              <w:t>tripleKills    int</w:t>
+            <w:proofErr w:type="spellStart"/>
+            <w:r>
+              <w:rPr>
+                <w:rFonts w:eastAsia="Times New Roman" w:cstheme="minorHAnsi"/>
+                <w:color w:val="000000"/>
+                <w:sz w:val="24"/>
+                <w:szCs w:val="24"/>
+              </w:rPr>
+              <w:t>tripleKills</w:t>
+            </w:r>
+            <w:proofErr w:type="spellEnd"/>
+            <w:r>
+              <w:rPr>
+                <w:rFonts w:eastAsia="Times New Roman" w:cstheme="minorHAnsi"/>
+                <w:color w:val="000000"/>
+                <w:sz w:val="24"/>
+                <w:szCs w:val="24"/>
+              </w:rPr>
+              <w:t>    int</w:t>
             </w:r>
           </w:p>
         </w:tc>
@@ -1109,14 +1431,25 @@
                 <w:szCs w:val="24"/>
               </w:rPr>
             </w:pPr>
-            <w:r>
-              <w:rPr>
-                <w:rFonts w:eastAsia="Times New Roman" w:cstheme="minorHAnsi"/>
-                <w:color w:val="000000"/>
-                <w:sz w:val="24"/>
-                <w:szCs w:val="24"/>
-              </w:rPr>
-              <w:t>visionScore    int</w:t>
+            <w:proofErr w:type="spellStart"/>
+            <w:r>
+              <w:rPr>
+                <w:rFonts w:eastAsia="Times New Roman" w:cstheme="minorHAnsi"/>
+                <w:color w:val="000000"/>
+                <w:sz w:val="24"/>
+                <w:szCs w:val="24"/>
+              </w:rPr>
+              <w:t>visionScore</w:t>
+            </w:r>
+            <w:proofErr w:type="spellEnd"/>
+            <w:r>
+              <w:rPr>
+                <w:rFonts w:eastAsia="Times New Roman" w:cstheme="minorHAnsi"/>
+                <w:color w:val="000000"/>
+                <w:sz w:val="24"/>
+                <w:szCs w:val="24"/>
+              </w:rPr>
+              <w:t>    int</w:t>
             </w:r>
           </w:p>
         </w:tc>
@@ -1160,8 +1493,19 @@
                 <w:sz w:val="24"/>
                 <w:szCs w:val="24"/>
               </w:rPr>
-              <w:t xml:space="preserve"> boolean</w:t>
-            </w:r>
+              <w:t xml:space="preserve"> </w:t>
+            </w:r>
+            <w:proofErr w:type="spellStart"/>
+            <w:r>
+              <w:rPr>
+                <w:rFonts w:eastAsia="Times New Roman" w:cstheme="minorHAnsi"/>
+                <w:color w:val="000000"/>
+                <w:sz w:val="24"/>
+                <w:szCs w:val="24"/>
+              </w:rPr>
+              <w:t>boolean</w:t>
+            </w:r>
+            <w:proofErr w:type="spellEnd"/>
           </w:p>
         </w:tc>
       </w:tr>
@@ -1179,14 +1523,25 @@
                 <w:szCs w:val="24"/>
               </w:rPr>
             </w:pPr>
-            <w:r>
-              <w:rPr>
-                <w:rFonts w:eastAsia="Times New Roman" w:cstheme="minorHAnsi"/>
-                <w:color w:val="000000"/>
-                <w:sz w:val="24"/>
-                <w:szCs w:val="24"/>
-              </w:rPr>
-              <w:t>teamPosition    string    Basically the lane</w:t>
+            <w:proofErr w:type="spellStart"/>
+            <w:r>
+              <w:rPr>
+                <w:rFonts w:eastAsia="Times New Roman" w:cstheme="minorHAnsi"/>
+                <w:color w:val="000000"/>
+                <w:sz w:val="24"/>
+                <w:szCs w:val="24"/>
+              </w:rPr>
+              <w:t>teamPosition</w:t>
+            </w:r>
+            <w:proofErr w:type="spellEnd"/>
+            <w:r>
+              <w:rPr>
+                <w:rFonts w:eastAsia="Times New Roman" w:cstheme="minorHAnsi"/>
+                <w:color w:val="000000"/>
+                <w:sz w:val="24"/>
+                <w:szCs w:val="24"/>
+              </w:rPr>
+              <w:t xml:space="preserve">    string    Basically the lane</w:t>
             </w:r>
           </w:p>
         </w:tc>
@@ -1205,6 +1560,7 @@
                 <w:szCs w:val="24"/>
               </w:rPr>
             </w:pPr>
+            <w:proofErr w:type="spellStart"/>
             <w:r>
               <w:rPr>
                 <w:rFonts w:ascii="Arial" w:hAnsi="Arial" w:cs="Arial"/>
@@ -1213,7 +1569,18 @@
                 <w:szCs w:val="21"/>
                 <w:shd w:val="clear" w:color="auto" w:fill="FFFFFF"/>
               </w:rPr>
-              <w:t>gameDuration long    game length in milliseconds</w:t>
+              <w:t>gameDuration</w:t>
+            </w:r>
+            <w:proofErr w:type="spellEnd"/>
+            <w:r>
+              <w:rPr>
+                <w:rFonts w:ascii="Arial" w:hAnsi="Arial" w:cs="Arial"/>
+                <w:color w:val="141414"/>
+                <w:sz w:val="21"/>
+                <w:szCs w:val="21"/>
+                <w:shd w:val="clear" w:color="auto" w:fill="FFFFFF"/>
+              </w:rPr>
+              <w:t xml:space="preserve"> long    game length in milliseconds</w:t>
             </w:r>
           </w:p>
         </w:tc>
@@ -1402,6 +1769,70 @@
     </w:p>
     <w:p>
       <w:pPr>
+        <w:pStyle w:val="ListParagraph"/>
+        <w:numPr>
+          <w:ilvl w:val="0"/>
+          <w:numId w:val="2"/>
+        </w:numPr>
+        <w:rPr>
+          <w:rFonts w:cstheme="minorHAnsi"/>
+          <w:sz w:val="24"/>
+          <w:szCs w:val="24"/>
+        </w:rPr>
+      </w:pPr>
+      <w:r>
+        <w:rPr>
+          <w:rFonts w:cstheme="minorHAnsi"/>
+          <w:sz w:val="24"/>
+          <w:szCs w:val="24"/>
+        </w:rPr>
+        <w:t>Suggested that I could use r</w:t>
+      </w:r>
+      <w:r>
+        <w:rPr>
+          <w:rFonts w:cstheme="minorHAnsi"/>
+          <w:sz w:val="24"/>
+          <w:szCs w:val="24"/>
+        </w:rPr>
+        <w:t>egularization</w:t>
+      </w:r>
+      <w:r>
+        <w:rPr>
+          <w:rFonts w:cstheme="minorHAnsi"/>
+          <w:sz w:val="24"/>
+          <w:szCs w:val="24"/>
+        </w:rPr>
+        <w:t xml:space="preserve"> </w:t>
+      </w:r>
+      <w:r>
+        <w:rPr>
+          <w:rFonts w:cstheme="minorHAnsi"/>
+          <w:sz w:val="24"/>
+          <w:szCs w:val="24"/>
+        </w:rPr>
+        <w:t>(</w:t>
+      </w:r>
+      <w:proofErr w:type="gramStart"/>
+      <w:r>
+        <w:rPr>
+          <w:rFonts w:cstheme="minorHAnsi"/>
+          <w:sz w:val="24"/>
+          <w:szCs w:val="24"/>
+        </w:rPr>
+        <w:t>e.g.</w:t>
+      </w:r>
+      <w:proofErr w:type="gramEnd"/>
+      <w:r>
+        <w:rPr>
+          <w:rFonts w:cstheme="minorHAnsi"/>
+          <w:sz w:val="24"/>
+          <w:szCs w:val="24"/>
+        </w:rPr>
+        <w:t xml:space="preserve"> L2)</w:t>
+      </w:r>
+    </w:p>
+    <w:p>
+      <w:pPr>
         <w:rPr>
           <w:rFonts w:cstheme="minorHAnsi"/>
           <w:sz w:val="24"/>
@@ -1440,7 +1871,15 @@
           <w:sz w:val="24"/>
           <w:szCs w:val="24"/>
         </w:rPr>
-        <w:t>April 4</w:t>
+        <w:t xml:space="preserve">April </w:t>
+      </w:r>
+      <w:r>
+        <w:rPr>
+          <w:rFonts w:cstheme="minorHAnsi"/>
+          <w:sz w:val="24"/>
+          <w:szCs w:val="24"/>
+        </w:rPr>
+        <w:t>4</w:t>
       </w:r>
       <w:r>
         <w:rPr>
@@ -1457,25 +1896,466 @@
           <w:sz w:val="24"/>
           <w:szCs w:val="24"/>
         </w:rPr>
-        <w:t xml:space="preserve"> 2023:</w:t>
-      </w:r>
-    </w:p>
-    <w:p>
-      <w:pPr>
-        <w:rPr>
-          <w:rFonts w:cstheme="minorHAnsi"/>
-          <w:sz w:val="24"/>
-          <w:szCs w:val="24"/>
-        </w:rPr>
-      </w:pPr>
-      <w:r>
-        <w:rPr>
-          <w:rFonts w:cstheme="minorHAnsi"/>
-          <w:sz w:val="24"/>
-          <w:szCs w:val="24"/>
-        </w:rPr>
-        <w:t>Currently have 46 data points, maybe I could start creating a program to retrieve the game data from the API.</w:t>
-      </w:r>
+        <w:t>, 2023</w:t>
+      </w:r>
+      <w:r>
+        <w:rPr>
+          <w:rFonts w:cstheme="minorHAnsi"/>
+          <w:sz w:val="24"/>
+          <w:szCs w:val="24"/>
+        </w:rPr>
+        <w:t>:</w:t>
+      </w:r>
+    </w:p>
+    <w:p>
+      <w:pPr>
+        <w:rPr>
+          <w:rFonts w:cstheme="minorHAnsi"/>
+          <w:sz w:val="24"/>
+          <w:szCs w:val="24"/>
+        </w:rPr>
+      </w:pPr>
+      <w:r>
+        <w:rPr>
+          <w:rFonts w:cstheme="minorHAnsi"/>
+          <w:sz w:val="24"/>
+          <w:szCs w:val="24"/>
+        </w:rPr>
+        <w:t>Currently have 46 data points</w:t>
+      </w:r>
+      <w:r>
+        <w:rPr>
+          <w:rFonts w:cstheme="minorHAnsi"/>
+          <w:sz w:val="24"/>
+          <w:szCs w:val="24"/>
+        </w:rPr>
+        <w:t xml:space="preserve"> =&gt; </w:t>
+      </w:r>
+      <w:r>
+        <w:rPr>
+          <w:rFonts w:cstheme="minorHAnsi"/>
+          <w:sz w:val="24"/>
+          <w:szCs w:val="24"/>
+        </w:rPr>
+        <w:t>start creating a program to retrieve the game data from the API.</w:t>
+      </w:r>
+      <w:r>
+        <w:rPr>
+          <w:rFonts w:cstheme="minorHAnsi"/>
+          <w:sz w:val="24"/>
+          <w:szCs w:val="24"/>
+        </w:rPr>
+        <w:t xml:space="preserve"> Also considered that maybe a player’s performance could be related to the player on the enemy team with the same role. However, this means the feature size would practically be double, and we would probably need a lot more data points to see it converge. I should go back to this when I have more data, would be interesting to look at. For now, I will stick with what we have previously and build a model with it.</w:t>
+      </w:r>
+    </w:p>
+    <w:p>
+      <w:pPr>
+        <w:rPr>
+          <w:rFonts w:cstheme="minorHAnsi"/>
+          <w:sz w:val="24"/>
+          <w:szCs w:val="24"/>
+        </w:rPr>
+      </w:pPr>
+    </w:p>
+    <w:p>
+      <w:pPr>
+        <w:rPr>
+          <w:rFonts w:cstheme="minorHAnsi"/>
+          <w:sz w:val="24"/>
+          <w:szCs w:val="24"/>
+        </w:rPr>
+      </w:pPr>
+    </w:p>
+    <w:p>
+      <w:pPr>
+        <w:rPr>
+          <w:rFonts w:cstheme="minorHAnsi"/>
+          <w:sz w:val="24"/>
+          <w:szCs w:val="24"/>
+        </w:rPr>
+      </w:pPr>
+    </w:p>
+    <w:p>
+      <w:pPr>
+        <w:rPr>
+          <w:rFonts w:cstheme="minorHAnsi"/>
+          <w:sz w:val="24"/>
+          <w:szCs w:val="24"/>
+        </w:rPr>
+      </w:pPr>
+    </w:p>
+    <w:p>
+      <w:pPr>
+        <w:rPr>
+          <w:rFonts w:cstheme="minorHAnsi"/>
+          <w:sz w:val="24"/>
+          <w:szCs w:val="24"/>
+        </w:rPr>
+      </w:pPr>
+    </w:p>
+    <w:p>
+      <w:pPr>
+        <w:rPr>
+          <w:rFonts w:cstheme="minorHAnsi"/>
+          <w:sz w:val="24"/>
+          <w:szCs w:val="24"/>
+        </w:rPr>
+      </w:pPr>
+    </w:p>
+    <w:p>
+      <w:pPr>
+        <w:rPr>
+          <w:rFonts w:cstheme="minorHAnsi"/>
+          <w:sz w:val="24"/>
+          <w:szCs w:val="24"/>
+        </w:rPr>
+      </w:pPr>
+    </w:p>
+    <w:p>
+      <w:pPr>
+        <w:rPr>
+          <w:rFonts w:cstheme="minorHAnsi"/>
+          <w:sz w:val="24"/>
+          <w:szCs w:val="24"/>
+        </w:rPr>
+      </w:pPr>
+      <w:r>
+        <w:rPr>
+          <w:rFonts w:cstheme="minorHAnsi"/>
+          <w:sz w:val="24"/>
+          <w:szCs w:val="24"/>
+        </w:rPr>
+        <w:lastRenderedPageBreak/>
+        <w:t>April 6</w:t>
+      </w:r>
+      <w:r>
+        <w:rPr>
+          <w:rFonts w:cstheme="minorHAnsi"/>
+          <w:sz w:val="24"/>
+          <w:szCs w:val="24"/>
+          <w:vertAlign w:val="superscript"/>
+        </w:rPr>
+        <w:t>th</w:t>
+      </w:r>
+      <w:r>
+        <w:rPr>
+          <w:rFonts w:cstheme="minorHAnsi"/>
+          <w:sz w:val="24"/>
+          <w:szCs w:val="24"/>
+        </w:rPr>
+        <w:t>, 2023:</w:t>
+      </w:r>
+    </w:p>
+    <w:p>
+      <w:pPr>
+        <w:rPr>
+          <w:rFonts w:cstheme="minorHAnsi"/>
+          <w:sz w:val="24"/>
+          <w:szCs w:val="24"/>
+        </w:rPr>
+      </w:pPr>
+      <w:r>
+        <w:rPr>
+          <w:rFonts w:cstheme="minorHAnsi"/>
+          <w:sz w:val="24"/>
+          <w:szCs w:val="24"/>
+        </w:rPr>
+        <w:t xml:space="preserve">Built </w:t>
+      </w:r>
+      <w:r>
+        <w:rPr>
+          <w:rFonts w:cstheme="minorHAnsi"/>
+          <w:sz w:val="24"/>
+          <w:szCs w:val="24"/>
+        </w:rPr>
+        <w:t xml:space="preserve">the </w:t>
+      </w:r>
+      <w:proofErr w:type="spellStart"/>
+      <w:r>
+        <w:rPr>
+          <w:rFonts w:cstheme="minorHAnsi"/>
+          <w:sz w:val="24"/>
+          <w:szCs w:val="24"/>
+        </w:rPr>
+        <w:t>dataloader</w:t>
+      </w:r>
+      <w:proofErr w:type="spellEnd"/>
+      <w:r>
+        <w:rPr>
+          <w:rFonts w:cstheme="minorHAnsi"/>
+          <w:sz w:val="24"/>
+          <w:szCs w:val="24"/>
+        </w:rPr>
+        <w:t xml:space="preserve"> first following the tutorial</w:t>
+      </w:r>
+      <w:r>
+        <w:rPr>
+          <w:rFonts w:cstheme="minorHAnsi"/>
+          <w:sz w:val="24"/>
+          <w:szCs w:val="24"/>
+        </w:rPr>
+        <w:t>, split the csv file into 2 parts, 80% trainset and 20% test set.</w:t>
+      </w:r>
+    </w:p>
+    <w:p>
+      <w:pPr>
+        <w:rPr>
+          <w:rFonts w:cstheme="minorHAnsi"/>
+          <w:sz w:val="24"/>
+          <w:szCs w:val="24"/>
+        </w:rPr>
+      </w:pPr>
+      <w:hyperlink r:id="rId5" w:history="1">
+        <w:r>
+          <w:rPr>
+            <w:rStyle w:val="Hyperlink"/>
+            <w:rFonts w:cstheme="minorHAnsi"/>
+            <w:sz w:val="24"/>
+            <w:szCs w:val="24"/>
+          </w:rPr>
+          <w:t>https://pytorch.org/tutorials/beginner/basics/data_tutorial.html#creating-a-custom-dataset-for-your-files</w:t>
+        </w:r>
+      </w:hyperlink>
+      <w:r>
+        <w:rPr>
+          <w:rFonts w:cstheme="minorHAnsi"/>
+          <w:sz w:val="24"/>
+          <w:szCs w:val="24"/>
+        </w:rPr>
+        <w:t xml:space="preserve"> </w:t>
+      </w:r>
+    </w:p>
+    <w:p>
+      <w:pPr>
+        <w:rPr>
+          <w:rFonts w:cstheme="minorHAnsi"/>
+          <w:sz w:val="24"/>
+          <w:szCs w:val="24"/>
+        </w:rPr>
+      </w:pPr>
+      <w:r>
+        <w:rPr>
+          <w:rFonts w:cstheme="minorHAnsi"/>
+          <w:sz w:val="24"/>
+          <w:szCs w:val="24"/>
+        </w:rPr>
+        <w:t xml:space="preserve">Built the model with a </w:t>
+      </w:r>
+      <w:proofErr w:type="gramStart"/>
+      <w:r>
+        <w:rPr>
+          <w:rFonts w:cstheme="minorHAnsi"/>
+          <w:sz w:val="24"/>
+          <w:szCs w:val="24"/>
+        </w:rPr>
+        <w:t>flatten</w:t>
+      </w:r>
+      <w:proofErr w:type="gramEnd"/>
+      <w:r>
+        <w:rPr>
+          <w:rFonts w:cstheme="minorHAnsi"/>
+          <w:sz w:val="24"/>
+          <w:szCs w:val="24"/>
+        </w:rPr>
+        <w:t xml:space="preserve"> layer, followed by2 hidden linear layers with </w:t>
+      </w:r>
+      <w:proofErr w:type="spellStart"/>
+      <w:r>
+        <w:rPr>
+          <w:rFonts w:cstheme="minorHAnsi"/>
+          <w:sz w:val="24"/>
+          <w:szCs w:val="24"/>
+        </w:rPr>
+        <w:t>relu</w:t>
+      </w:r>
+      <w:proofErr w:type="spellEnd"/>
+      <w:r>
+        <w:rPr>
+          <w:rFonts w:cstheme="minorHAnsi"/>
+          <w:sz w:val="24"/>
+          <w:szCs w:val="24"/>
+        </w:rPr>
+        <w:t xml:space="preserve"> activation and </w:t>
+      </w:r>
+      <w:proofErr w:type="spellStart"/>
+      <w:r>
+        <w:rPr>
+          <w:rFonts w:cstheme="minorHAnsi"/>
+          <w:sz w:val="24"/>
+          <w:szCs w:val="24"/>
+        </w:rPr>
+        <w:t>softmax</w:t>
+      </w:r>
+      <w:proofErr w:type="spellEnd"/>
+      <w:r>
+        <w:rPr>
+          <w:rFonts w:cstheme="minorHAnsi"/>
+          <w:sz w:val="24"/>
+          <w:szCs w:val="24"/>
+        </w:rPr>
+        <w:t xml:space="preserve"> for output linear layer</w:t>
+      </w:r>
+      <w:r>
+        <w:rPr>
+          <w:rFonts w:cstheme="minorHAnsi"/>
+          <w:sz w:val="24"/>
+          <w:szCs w:val="24"/>
+        </w:rPr>
+        <w:t>.</w:t>
+      </w:r>
+      <w:r>
+        <w:rPr>
+          <w:rFonts w:cstheme="minorHAnsi"/>
+          <w:sz w:val="24"/>
+          <w:szCs w:val="24"/>
+        </w:rPr>
+        <w:t xml:space="preserve"> Used </w:t>
+      </w:r>
+      <w:proofErr w:type="spellStart"/>
+      <w:r>
+        <w:rPr>
+          <w:rFonts w:cstheme="minorHAnsi"/>
+          <w:sz w:val="24"/>
+          <w:szCs w:val="24"/>
+        </w:rPr>
+        <w:t>MSELoss</w:t>
+      </w:r>
+      <w:proofErr w:type="spellEnd"/>
+      <w:r>
+        <w:rPr>
+          <w:rFonts w:cstheme="minorHAnsi"/>
+          <w:sz w:val="24"/>
+          <w:szCs w:val="24"/>
+        </w:rPr>
+        <w:t xml:space="preserve"> for criterion (loss function) and SGD as </w:t>
+      </w:r>
+      <w:r>
+        <w:rPr>
+          <w:rFonts w:cstheme="minorHAnsi"/>
+          <w:sz w:val="24"/>
+          <w:szCs w:val="24"/>
+        </w:rPr>
+        <w:t xml:space="preserve">optimizer. </w:t>
+      </w:r>
+      <w:proofErr w:type="gramStart"/>
+      <w:r>
+        <w:rPr>
+          <w:rFonts w:cstheme="minorHAnsi"/>
+          <w:sz w:val="24"/>
+          <w:szCs w:val="24"/>
+        </w:rPr>
+        <w:t>Learning</w:t>
+      </w:r>
+      <w:proofErr w:type="gramEnd"/>
+      <w:r>
+        <w:rPr>
+          <w:rFonts w:cstheme="minorHAnsi"/>
+          <w:sz w:val="24"/>
+          <w:szCs w:val="24"/>
+        </w:rPr>
+        <w:t xml:space="preserve"> rate was set to 0.0001</w:t>
+      </w:r>
+      <w:r>
+        <w:rPr>
+          <w:rFonts w:cstheme="minorHAnsi"/>
+          <w:sz w:val="24"/>
+          <w:szCs w:val="24"/>
+        </w:rPr>
+        <w:t>.</w:t>
+      </w:r>
+    </w:p>
+    <w:p>
+      <w:pPr>
+        <w:rPr>
+          <w:rFonts w:cstheme="minorHAnsi"/>
+          <w:sz w:val="24"/>
+          <w:szCs w:val="24"/>
+        </w:rPr>
+      </w:pPr>
+      <w:r>
+        <w:rPr>
+          <w:rFonts w:cstheme="minorHAnsi"/>
+          <w:sz w:val="24"/>
+          <w:szCs w:val="24"/>
+        </w:rPr>
+        <w:drawing>
+          <wp:inline distT="0" distB="0" distL="0" distR="0" wp14:anchorId="18FD2F3F" wp14:editId="440A3B8F">
+            <wp:extent cx="4793395" cy="2751058"/>
+            <wp:effectExtent l="0" t="0" r="7620" b="0"/>
+            <wp:docPr id="1" name="Picture 1" descr="Text&#10;&#10;Description automatically generated"/>
+            <wp:cNvGraphicFramePr>
+              <a:graphicFrameLocks xmlns:a="http://schemas.openxmlformats.org/drawingml/2006/main" noChangeAspect="1"/>
+            </wp:cNvGraphicFramePr>
+            <a:graphic xmlns:a="http://schemas.openxmlformats.org/drawingml/2006/main">
+              <a:graphicData uri="http://schemas.openxmlformats.org/drawingml/2006/picture">
+                <pic:pic xmlns:pic="http://schemas.openxmlformats.org/drawingml/2006/picture">
+                  <pic:nvPicPr>
+                    <pic:cNvPr id="1" name="Picture 1" descr="Text&#10;&#10;Description automatically generated"/>
+                    <pic:cNvPicPr/>
+                  </pic:nvPicPr>
+                  <pic:blipFill>
+                    <a:blip r:embed="rId6"/>
+                    <a:stretch>
+                      <a:fillRect/>
+                    </a:stretch>
+                  </pic:blipFill>
+                  <pic:spPr>
+                    <a:xfrm>
+                      <a:off x="0" y="0"/>
+                      <a:ext cx="4793395" cy="2751058"/>
+                    </a:xfrm>
+                    <a:prstGeom prst="rect">
+                      <a:avLst/>
+                    </a:prstGeom>
+                  </pic:spPr>
+                </pic:pic>
+              </a:graphicData>
+            </a:graphic>
+          </wp:inline>
+        </w:drawing>
+      </w:r>
+    </w:p>
+    <w:p>
+      <w:pPr>
+        <w:rPr>
+          <w:rFonts w:cstheme="minorHAnsi"/>
+          <w:sz w:val="24"/>
+          <w:szCs w:val="24"/>
+        </w:rPr>
+      </w:pPr>
+      <w:r>
+        <w:rPr>
+          <w:rFonts w:cstheme="minorHAnsi"/>
+          <w:sz w:val="24"/>
+          <w:szCs w:val="24"/>
+        </w:rPr>
+        <w:t>Results were not good. Accuracy stayed the same from the first episode. Perhaps the model is not complex enough?</w:t>
+      </w:r>
+      <w:r>
+        <w:rPr>
+          <w:rFonts w:cstheme="minorHAnsi"/>
+          <w:sz w:val="24"/>
+          <w:szCs w:val="24"/>
+        </w:rPr>
+        <w:t xml:space="preserve"> </w:t>
+      </w:r>
+      <w:r>
+        <w:rPr>
+          <w:rFonts w:cstheme="minorHAnsi"/>
+          <w:sz w:val="24"/>
+          <w:szCs w:val="24"/>
+        </w:rPr>
+        <w:t>Have tried making the learning rate greater, but the accuracy still does not change.</w:t>
+      </w:r>
+    </w:p>
+    <w:p>
+      <w:pPr>
+        <w:rPr>
+          <w:rFonts w:cstheme="minorHAnsi"/>
+          <w:sz w:val="24"/>
+          <w:szCs w:val="24"/>
+        </w:rPr>
+      </w:pPr>
     </w:p>
     <w:sectPr>
       <w:pgSz w:w="12240" w:h="15840"/>
@@ -2177,6 +3057,29 @@
       </w:tblBorders>
     </w:tblPr>
   </w:style>
+  <w:style w:type="character" w:styleId="Hyperlink">
+    <w:name w:val="Hyperlink"/>
+    <w:basedOn w:val="DefaultParagraphFont"/>
+    <w:uiPriority w:val="99"/>
+    <w:unhideWhenUsed/>
+    <w:rsid w:val="007132B4"/>
+    <w:rPr>
+      <w:color w:val="0563C1" w:themeColor="hyperlink"/>
+      <w:u w:val="single"/>
+    </w:rPr>
+  </w:style>
+  <w:style w:type="character" w:styleId="UnresolvedMention">
+    <w:name w:val="Unresolved Mention"/>
+    <w:basedOn w:val="DefaultParagraphFont"/>
+    <w:uiPriority w:val="99"/>
+    <w:semiHidden/>
+    <w:unhideWhenUsed/>
+    <w:rsid w:val="007132B4"/>
+    <w:rPr>
+      <w:color w:val="605E5C"/>
+      <w:shd w:val="clear" w:color="auto" w:fill="E1DFDD"/>
+    </w:rPr>
+  </w:style>
 </w:styles>
 </file>
 

</xml_diff>

<commit_message>
Exp2: Built a new smaller model with less features
</commit_message>
<xml_diff>
--- a/notes.docx
+++ b/notes.docx
@@ -256,23 +256,7 @@
           <w:sz w:val="24"/>
           <w:szCs w:val="24"/>
         </w:rPr>
-        <w:t xml:space="preserve">After a lot of discussion, we found it hard to analyze a player’s performance by eye as there are many factors to take account of and each role in the game has different weights towards these statistics. </w:t>
-      </w:r>
-      <w:proofErr w:type="gramStart"/>
-      <w:r>
-        <w:rPr>
-          <w:sz w:val="24"/>
-          <w:szCs w:val="24"/>
-        </w:rPr>
-        <w:t>So</w:t>
-      </w:r>
-      <w:proofErr w:type="gramEnd"/>
-      <w:r>
-        <w:rPr>
-          <w:sz w:val="24"/>
-          <w:szCs w:val="24"/>
-        </w:rPr>
-        <w:t xml:space="preserve"> I decided maybe I could try modelling this to give a better guideline to ranking and perhaps I could make a model that could predict these rankings.</w:t>
+        <w:t>After a lot of discussion, we found it hard to analyze a player’s performance by eye as there are many factors to take account of and each role in the game has different weights towards these statistics. So I decided maybe I could try modelling this to give a better guideline to ranking and perhaps I could make a model that could predict these rankings.</w:t>
       </w:r>
     </w:p>
     <w:p>
@@ -327,23 +311,7 @@
           <w:sz w:val="24"/>
           <w:szCs w:val="24"/>
         </w:rPr>
-        <w:t xml:space="preserve">After doing some research, I find out that Riot (The company behind league of legends) has an API where I can access statistical data of a match per player so with the help of Jasper and </w:t>
-      </w:r>
-      <w:proofErr w:type="spellStart"/>
-      <w:r>
-        <w:rPr>
-          <w:sz w:val="24"/>
-          <w:szCs w:val="24"/>
-        </w:rPr>
-        <w:t>Issac</w:t>
-      </w:r>
-      <w:proofErr w:type="spellEnd"/>
-      <w:r>
-        <w:rPr>
-          <w:sz w:val="24"/>
-          <w:szCs w:val="24"/>
-        </w:rPr>
-        <w:t>, we came up a list of features that we think would contribute to describing a player’s performance.</w:t>
+        <w:t>After doing some research, I find out that Riot (The company behind league of legends) has an API where I can access statistical data of a match per player so with the help of Jasper and Issac, we came up a list of features that we think would contribute to describing a player’s performance.</w:t>
       </w:r>
       <w:r>
         <w:rPr>
@@ -489,25 +457,14 @@
                 <w:szCs w:val="24"/>
               </w:rPr>
             </w:pPr>
-            <w:proofErr w:type="spellStart"/>
-            <w:r>
-              <w:rPr>
-                <w:rFonts w:eastAsia="Times New Roman" w:cstheme="minorHAnsi"/>
-                <w:color w:val="000000"/>
-                <w:sz w:val="24"/>
-                <w:szCs w:val="24"/>
-              </w:rPr>
-              <w:t>champExperience</w:t>
-            </w:r>
-            <w:proofErr w:type="spellEnd"/>
-            <w:r>
-              <w:rPr>
-                <w:rFonts w:eastAsia="Times New Roman" w:cstheme="minorHAnsi"/>
-                <w:color w:val="000000"/>
-                <w:sz w:val="24"/>
-                <w:szCs w:val="24"/>
-              </w:rPr>
-              <w:t>    int</w:t>
+            <w:r>
+              <w:rPr>
+                <w:rFonts w:eastAsia="Times New Roman" w:cstheme="minorHAnsi"/>
+                <w:color w:val="000000"/>
+                <w:sz w:val="24"/>
+                <w:szCs w:val="24"/>
+              </w:rPr>
+              <w:t>champExperience    int</w:t>
             </w:r>
           </w:p>
         </w:tc>
@@ -525,25 +482,14 @@
                 <w:szCs w:val="24"/>
               </w:rPr>
             </w:pPr>
-            <w:proofErr w:type="spellStart"/>
-            <w:r>
-              <w:rPr>
-                <w:rFonts w:eastAsia="Times New Roman" w:cstheme="minorHAnsi"/>
-                <w:color w:val="000000"/>
-                <w:sz w:val="24"/>
-                <w:szCs w:val="24"/>
-              </w:rPr>
-              <w:t>damageDealtToBuildings</w:t>
-            </w:r>
-            <w:proofErr w:type="spellEnd"/>
-            <w:r>
-              <w:rPr>
-                <w:rFonts w:eastAsia="Times New Roman" w:cstheme="minorHAnsi"/>
-                <w:color w:val="000000"/>
-                <w:sz w:val="24"/>
-                <w:szCs w:val="24"/>
-              </w:rPr>
-              <w:t>    int</w:t>
+            <w:r>
+              <w:rPr>
+                <w:rFonts w:eastAsia="Times New Roman" w:cstheme="minorHAnsi"/>
+                <w:color w:val="000000"/>
+                <w:sz w:val="24"/>
+                <w:szCs w:val="24"/>
+              </w:rPr>
+              <w:t>damageDealtToBuildings    int</w:t>
             </w:r>
           </w:p>
         </w:tc>
@@ -561,25 +507,14 @@
                 <w:szCs w:val="24"/>
               </w:rPr>
             </w:pPr>
-            <w:proofErr w:type="spellStart"/>
-            <w:r>
-              <w:rPr>
-                <w:rFonts w:eastAsia="Times New Roman" w:cstheme="minorHAnsi"/>
-                <w:color w:val="000000"/>
-                <w:sz w:val="24"/>
-                <w:szCs w:val="24"/>
-              </w:rPr>
-              <w:t>damageDealtToObjectives</w:t>
-            </w:r>
-            <w:proofErr w:type="spellEnd"/>
-            <w:r>
-              <w:rPr>
-                <w:rFonts w:eastAsia="Times New Roman" w:cstheme="minorHAnsi"/>
-                <w:color w:val="000000"/>
-                <w:sz w:val="24"/>
-                <w:szCs w:val="24"/>
-              </w:rPr>
-              <w:t>    int</w:t>
+            <w:r>
+              <w:rPr>
+                <w:rFonts w:eastAsia="Times New Roman" w:cstheme="minorHAnsi"/>
+                <w:color w:val="000000"/>
+                <w:sz w:val="24"/>
+                <w:szCs w:val="24"/>
+              </w:rPr>
+              <w:t>damageDealtToObjectives    int</w:t>
             </w:r>
           </w:p>
         </w:tc>
@@ -622,25 +557,14 @@
                 <w:szCs w:val="24"/>
               </w:rPr>
             </w:pPr>
-            <w:proofErr w:type="spellStart"/>
-            <w:r>
-              <w:rPr>
-                <w:rFonts w:eastAsia="Times New Roman" w:cstheme="minorHAnsi"/>
-                <w:color w:val="000000"/>
-                <w:sz w:val="24"/>
-                <w:szCs w:val="24"/>
-              </w:rPr>
-              <w:t>doubleKills</w:t>
-            </w:r>
-            <w:proofErr w:type="spellEnd"/>
-            <w:r>
-              <w:rPr>
-                <w:rFonts w:eastAsia="Times New Roman" w:cstheme="minorHAnsi"/>
-                <w:color w:val="000000"/>
-                <w:sz w:val="24"/>
-                <w:szCs w:val="24"/>
-              </w:rPr>
-              <w:t>    int</w:t>
+            <w:r>
+              <w:rPr>
+                <w:rFonts w:eastAsia="Times New Roman" w:cstheme="minorHAnsi"/>
+                <w:color w:val="000000"/>
+                <w:sz w:val="24"/>
+                <w:szCs w:val="24"/>
+              </w:rPr>
+              <w:t>doubleKills    int</w:t>
             </w:r>
           </w:p>
         </w:tc>
@@ -658,7 +582,6 @@
                 <w:szCs w:val="24"/>
               </w:rPr>
             </w:pPr>
-            <w:proofErr w:type="spellStart"/>
             <w:r>
               <w:rPr>
                 <w:rFonts w:eastAsia="Times New Roman" w:cstheme="minorHAnsi"/>
@@ -677,7 +600,6 @@
               </w:rPr>
               <w:t>Kills</w:t>
             </w:r>
-            <w:proofErr w:type="spellEnd"/>
             <w:r>
               <w:rPr>
                 <w:rFonts w:eastAsia="Times New Roman" w:cstheme="minorHAnsi"/>
@@ -703,37 +625,15 @@
                 <w:szCs w:val="24"/>
               </w:rPr>
             </w:pPr>
-            <w:proofErr w:type="spellStart"/>
-            <w:r>
-              <w:rPr>
-                <w:rFonts w:eastAsia="Times New Roman" w:cstheme="minorHAnsi"/>
-                <w:color w:val="000000"/>
-                <w:sz w:val="24"/>
-                <w:szCs w:val="24"/>
-              </w:rPr>
-              <w:t>firstBloodAssist</w:t>
-            </w:r>
-            <w:proofErr w:type="spellEnd"/>
-            <w:r>
-              <w:rPr>
-                <w:rFonts w:eastAsia="Times New Roman" w:cstheme="minorHAnsi"/>
-                <w:color w:val="000000"/>
-                <w:sz w:val="24"/>
-                <w:szCs w:val="24"/>
-              </w:rPr>
-              <w:t xml:space="preserve">    </w:t>
-            </w:r>
-            <w:proofErr w:type="spellStart"/>
-            <w:r>
-              <w:rPr>
-                <w:rFonts w:eastAsia="Times New Roman" w:cstheme="minorHAnsi"/>
-                <w:color w:val="000000"/>
-                <w:sz w:val="24"/>
-                <w:szCs w:val="24"/>
-              </w:rPr>
-              <w:t>boolean</w:t>
-            </w:r>
-            <w:proofErr w:type="spellEnd"/>
+            <w:r>
+              <w:rPr>
+                <w:rFonts w:eastAsia="Times New Roman" w:cstheme="minorHAnsi"/>
+                <w:color w:val="000000"/>
+                <w:sz w:val="24"/>
+                <w:szCs w:val="24"/>
+              </w:rPr>
+              <w:t>firstBloodAssist    boolean</w:t>
+            </w:r>
           </w:p>
         </w:tc>
       </w:tr>
@@ -750,37 +650,15 @@
                 <w:szCs w:val="24"/>
               </w:rPr>
             </w:pPr>
-            <w:proofErr w:type="spellStart"/>
-            <w:r>
-              <w:rPr>
-                <w:rFonts w:eastAsia="Times New Roman" w:cstheme="minorHAnsi"/>
-                <w:color w:val="000000"/>
-                <w:sz w:val="24"/>
-                <w:szCs w:val="24"/>
-              </w:rPr>
-              <w:t>firstBloodKill</w:t>
-            </w:r>
-            <w:proofErr w:type="spellEnd"/>
-            <w:r>
-              <w:rPr>
-                <w:rFonts w:eastAsia="Times New Roman" w:cstheme="minorHAnsi"/>
-                <w:color w:val="000000"/>
-                <w:sz w:val="24"/>
-                <w:szCs w:val="24"/>
-              </w:rPr>
-              <w:t xml:space="preserve">    </w:t>
-            </w:r>
-            <w:proofErr w:type="spellStart"/>
-            <w:r>
-              <w:rPr>
-                <w:rFonts w:eastAsia="Times New Roman" w:cstheme="minorHAnsi"/>
-                <w:color w:val="000000"/>
-                <w:sz w:val="24"/>
-                <w:szCs w:val="24"/>
-              </w:rPr>
-              <w:t>boolean</w:t>
-            </w:r>
-            <w:proofErr w:type="spellEnd"/>
+            <w:r>
+              <w:rPr>
+                <w:rFonts w:eastAsia="Times New Roman" w:cstheme="minorHAnsi"/>
+                <w:color w:val="000000"/>
+                <w:sz w:val="24"/>
+                <w:szCs w:val="24"/>
+              </w:rPr>
+              <w:t>firstBloodKill    boolean</w:t>
+            </w:r>
           </w:p>
         </w:tc>
       </w:tr>
@@ -797,37 +675,15 @@
                 <w:szCs w:val="24"/>
               </w:rPr>
             </w:pPr>
-            <w:proofErr w:type="spellStart"/>
-            <w:r>
-              <w:rPr>
-                <w:rFonts w:eastAsia="Times New Roman" w:cstheme="minorHAnsi"/>
-                <w:color w:val="000000"/>
-                <w:sz w:val="24"/>
-                <w:szCs w:val="24"/>
-              </w:rPr>
-              <w:t>firstTowerAssist</w:t>
-            </w:r>
-            <w:proofErr w:type="spellEnd"/>
-            <w:r>
-              <w:rPr>
-                <w:rFonts w:eastAsia="Times New Roman" w:cstheme="minorHAnsi"/>
-                <w:color w:val="000000"/>
-                <w:sz w:val="24"/>
-                <w:szCs w:val="24"/>
-              </w:rPr>
-              <w:t xml:space="preserve">    </w:t>
-            </w:r>
-            <w:proofErr w:type="spellStart"/>
-            <w:r>
-              <w:rPr>
-                <w:rFonts w:eastAsia="Times New Roman" w:cstheme="minorHAnsi"/>
-                <w:color w:val="000000"/>
-                <w:sz w:val="24"/>
-                <w:szCs w:val="24"/>
-              </w:rPr>
-              <w:t>boolean</w:t>
-            </w:r>
-            <w:proofErr w:type="spellEnd"/>
+            <w:r>
+              <w:rPr>
+                <w:rFonts w:eastAsia="Times New Roman" w:cstheme="minorHAnsi"/>
+                <w:color w:val="000000"/>
+                <w:sz w:val="24"/>
+                <w:szCs w:val="24"/>
+              </w:rPr>
+              <w:t>firstTowerAssist    boolean</w:t>
+            </w:r>
           </w:p>
         </w:tc>
       </w:tr>
@@ -844,37 +700,15 @@
                 <w:szCs w:val="24"/>
               </w:rPr>
             </w:pPr>
-            <w:proofErr w:type="spellStart"/>
-            <w:r>
-              <w:rPr>
-                <w:rFonts w:eastAsia="Times New Roman" w:cstheme="minorHAnsi"/>
-                <w:color w:val="000000"/>
-                <w:sz w:val="24"/>
-                <w:szCs w:val="24"/>
-              </w:rPr>
-              <w:t>firstTowerKill</w:t>
-            </w:r>
-            <w:proofErr w:type="spellEnd"/>
-            <w:r>
-              <w:rPr>
-                <w:rFonts w:eastAsia="Times New Roman" w:cstheme="minorHAnsi"/>
-                <w:color w:val="000000"/>
-                <w:sz w:val="24"/>
-                <w:szCs w:val="24"/>
-              </w:rPr>
-              <w:t xml:space="preserve">    </w:t>
-            </w:r>
-            <w:proofErr w:type="spellStart"/>
-            <w:r>
-              <w:rPr>
-                <w:rFonts w:eastAsia="Times New Roman" w:cstheme="minorHAnsi"/>
-                <w:color w:val="000000"/>
-                <w:sz w:val="24"/>
-                <w:szCs w:val="24"/>
-              </w:rPr>
-              <w:t>boolean</w:t>
-            </w:r>
-            <w:proofErr w:type="spellEnd"/>
+            <w:r>
+              <w:rPr>
+                <w:rFonts w:eastAsia="Times New Roman" w:cstheme="minorHAnsi"/>
+                <w:color w:val="000000"/>
+                <w:sz w:val="24"/>
+                <w:szCs w:val="24"/>
+              </w:rPr>
+              <w:t>firstTowerKill    boolean</w:t>
+            </w:r>
           </w:p>
         </w:tc>
       </w:tr>
@@ -891,25 +725,14 @@
                 <w:szCs w:val="24"/>
               </w:rPr>
             </w:pPr>
-            <w:proofErr w:type="spellStart"/>
-            <w:r>
-              <w:rPr>
-                <w:rFonts w:eastAsia="Times New Roman" w:cstheme="minorHAnsi"/>
-                <w:color w:val="000000"/>
-                <w:sz w:val="24"/>
-                <w:szCs w:val="24"/>
-              </w:rPr>
-              <w:t>goldEarned</w:t>
-            </w:r>
-            <w:proofErr w:type="spellEnd"/>
-            <w:r>
-              <w:rPr>
-                <w:rFonts w:eastAsia="Times New Roman" w:cstheme="minorHAnsi"/>
-                <w:color w:val="000000"/>
-                <w:sz w:val="24"/>
-                <w:szCs w:val="24"/>
-              </w:rPr>
-              <w:t>    int</w:t>
+            <w:r>
+              <w:rPr>
+                <w:rFonts w:eastAsia="Times New Roman" w:cstheme="minorHAnsi"/>
+                <w:color w:val="000000"/>
+                <w:sz w:val="24"/>
+                <w:szCs w:val="24"/>
+              </w:rPr>
+              <w:t>goldEarned    int</w:t>
             </w:r>
           </w:p>
         </w:tc>
@@ -927,7 +750,6 @@
                 <w:szCs w:val="24"/>
               </w:rPr>
             </w:pPr>
-            <w:proofErr w:type="spellStart"/>
             <w:r>
               <w:rPr>
                 <w:rFonts w:eastAsia="Times New Roman" w:cstheme="minorHAnsi"/>
@@ -937,7 +759,6 @@
               </w:rPr>
               <w:t>inhibitorTakedowns</w:t>
             </w:r>
-            <w:proofErr w:type="spellEnd"/>
             <w:r>
               <w:rPr>
                 <w:rFonts w:eastAsia="Times New Roman" w:cstheme="minorHAnsi"/>
@@ -963,25 +784,14 @@
                 <w:szCs w:val="24"/>
               </w:rPr>
             </w:pPr>
-            <w:proofErr w:type="spellStart"/>
-            <w:r>
-              <w:rPr>
-                <w:rFonts w:eastAsia="Times New Roman" w:cstheme="minorHAnsi"/>
-                <w:color w:val="000000"/>
-                <w:sz w:val="24"/>
-                <w:szCs w:val="24"/>
-              </w:rPr>
-              <w:t>nexusTakedowns</w:t>
-            </w:r>
-            <w:proofErr w:type="spellEnd"/>
-            <w:r>
-              <w:rPr>
-                <w:rFonts w:eastAsia="Times New Roman" w:cstheme="minorHAnsi"/>
-                <w:color w:val="000000"/>
-                <w:sz w:val="24"/>
-                <w:szCs w:val="24"/>
-              </w:rPr>
-              <w:t>    int</w:t>
+            <w:r>
+              <w:rPr>
+                <w:rFonts w:eastAsia="Times New Roman" w:cstheme="minorHAnsi"/>
+                <w:color w:val="000000"/>
+                <w:sz w:val="24"/>
+                <w:szCs w:val="24"/>
+              </w:rPr>
+              <w:t>nexusTakedowns    int</w:t>
             </w:r>
           </w:p>
         </w:tc>
@@ -999,25 +809,14 @@
                 <w:szCs w:val="24"/>
               </w:rPr>
             </w:pPr>
-            <w:proofErr w:type="spellStart"/>
-            <w:r>
-              <w:rPr>
-                <w:rFonts w:eastAsia="Times New Roman" w:cstheme="minorHAnsi"/>
-                <w:color w:val="000000"/>
-                <w:sz w:val="24"/>
-                <w:szCs w:val="24"/>
-              </w:rPr>
-              <w:t>objectivesStolen</w:t>
-            </w:r>
-            <w:proofErr w:type="spellEnd"/>
-            <w:r>
-              <w:rPr>
-                <w:rFonts w:eastAsia="Times New Roman" w:cstheme="minorHAnsi"/>
-                <w:color w:val="000000"/>
-                <w:sz w:val="24"/>
-                <w:szCs w:val="24"/>
-              </w:rPr>
-              <w:t>    int</w:t>
+            <w:r>
+              <w:rPr>
+                <w:rFonts w:eastAsia="Times New Roman" w:cstheme="minorHAnsi"/>
+                <w:color w:val="000000"/>
+                <w:sz w:val="24"/>
+                <w:szCs w:val="24"/>
+              </w:rPr>
+              <w:t>objectivesStolen    int</w:t>
             </w:r>
           </w:p>
         </w:tc>
@@ -1035,25 +834,14 @@
                 <w:szCs w:val="24"/>
               </w:rPr>
             </w:pPr>
-            <w:proofErr w:type="spellStart"/>
-            <w:r>
-              <w:rPr>
-                <w:rFonts w:eastAsia="Times New Roman" w:cstheme="minorHAnsi"/>
-                <w:color w:val="000000"/>
-                <w:sz w:val="24"/>
-                <w:szCs w:val="24"/>
-              </w:rPr>
-              <w:t>pentaKills</w:t>
-            </w:r>
-            <w:proofErr w:type="spellEnd"/>
-            <w:r>
-              <w:rPr>
-                <w:rFonts w:eastAsia="Times New Roman" w:cstheme="minorHAnsi"/>
-                <w:color w:val="000000"/>
-                <w:sz w:val="24"/>
-                <w:szCs w:val="24"/>
-              </w:rPr>
-              <w:t>    int</w:t>
+            <w:r>
+              <w:rPr>
+                <w:rFonts w:eastAsia="Times New Roman" w:cstheme="minorHAnsi"/>
+                <w:color w:val="000000"/>
+                <w:sz w:val="24"/>
+                <w:szCs w:val="24"/>
+              </w:rPr>
+              <w:t>pentaKills    int</w:t>
             </w:r>
           </w:p>
         </w:tc>
@@ -1071,25 +859,14 @@
                 <w:szCs w:val="24"/>
               </w:rPr>
             </w:pPr>
-            <w:proofErr w:type="spellStart"/>
-            <w:r>
-              <w:rPr>
-                <w:rFonts w:eastAsia="Times New Roman" w:cstheme="minorHAnsi"/>
-                <w:color w:val="000000"/>
-                <w:sz w:val="24"/>
-                <w:szCs w:val="24"/>
-              </w:rPr>
-              <w:t>quadraKills</w:t>
-            </w:r>
-            <w:proofErr w:type="spellEnd"/>
-            <w:r>
-              <w:rPr>
-                <w:rFonts w:eastAsia="Times New Roman" w:cstheme="minorHAnsi"/>
-                <w:color w:val="000000"/>
-                <w:sz w:val="24"/>
-                <w:szCs w:val="24"/>
-              </w:rPr>
-              <w:t>    int </w:t>
+            <w:r>
+              <w:rPr>
+                <w:rFonts w:eastAsia="Times New Roman" w:cstheme="minorHAnsi"/>
+                <w:color w:val="000000"/>
+                <w:sz w:val="24"/>
+                <w:szCs w:val="24"/>
+              </w:rPr>
+              <w:t>quadraKills    int </w:t>
             </w:r>
           </w:p>
         </w:tc>
@@ -1107,25 +884,14 @@
                 <w:szCs w:val="24"/>
               </w:rPr>
             </w:pPr>
-            <w:proofErr w:type="spellStart"/>
-            <w:r>
-              <w:rPr>
-                <w:rFonts w:eastAsia="Times New Roman" w:cstheme="minorHAnsi"/>
-                <w:color w:val="000000"/>
-                <w:sz w:val="24"/>
-                <w:szCs w:val="24"/>
-              </w:rPr>
-              <w:t>totalDamageDealtToChampions</w:t>
-            </w:r>
-            <w:proofErr w:type="spellEnd"/>
-            <w:r>
-              <w:rPr>
-                <w:rFonts w:eastAsia="Times New Roman" w:cstheme="minorHAnsi"/>
-                <w:color w:val="000000"/>
-                <w:sz w:val="24"/>
-                <w:szCs w:val="24"/>
-              </w:rPr>
-              <w:t>    int</w:t>
+            <w:r>
+              <w:rPr>
+                <w:rFonts w:eastAsia="Times New Roman" w:cstheme="minorHAnsi"/>
+                <w:color w:val="000000"/>
+                <w:sz w:val="24"/>
+                <w:szCs w:val="24"/>
+              </w:rPr>
+              <w:t>totalDamageDealtToChampions    int</w:t>
             </w:r>
           </w:p>
         </w:tc>
@@ -1143,25 +909,14 @@
                 <w:szCs w:val="24"/>
               </w:rPr>
             </w:pPr>
-            <w:proofErr w:type="spellStart"/>
-            <w:r>
-              <w:rPr>
-                <w:rFonts w:eastAsia="Times New Roman" w:cstheme="minorHAnsi"/>
-                <w:color w:val="000000"/>
-                <w:sz w:val="24"/>
-                <w:szCs w:val="24"/>
-              </w:rPr>
-              <w:t>totalDamageShieldedOnTeammates</w:t>
-            </w:r>
-            <w:proofErr w:type="spellEnd"/>
-            <w:r>
-              <w:rPr>
-                <w:rFonts w:eastAsia="Times New Roman" w:cstheme="minorHAnsi"/>
-                <w:color w:val="000000"/>
-                <w:sz w:val="24"/>
-                <w:szCs w:val="24"/>
-              </w:rPr>
-              <w:t>    int</w:t>
+            <w:r>
+              <w:rPr>
+                <w:rFonts w:eastAsia="Times New Roman" w:cstheme="minorHAnsi"/>
+                <w:color w:val="000000"/>
+                <w:sz w:val="24"/>
+                <w:szCs w:val="24"/>
+              </w:rPr>
+              <w:t>totalDamageShieldedOnTeammates    int</w:t>
             </w:r>
           </w:p>
         </w:tc>
@@ -1179,25 +934,14 @@
                 <w:szCs w:val="24"/>
               </w:rPr>
             </w:pPr>
-            <w:proofErr w:type="spellStart"/>
-            <w:r>
-              <w:rPr>
-                <w:rFonts w:eastAsia="Times New Roman" w:cstheme="minorHAnsi"/>
-                <w:color w:val="000000"/>
-                <w:sz w:val="24"/>
-                <w:szCs w:val="24"/>
-              </w:rPr>
-              <w:t>totalDamageTaken</w:t>
-            </w:r>
-            <w:proofErr w:type="spellEnd"/>
-            <w:r>
-              <w:rPr>
-                <w:rFonts w:eastAsia="Times New Roman" w:cstheme="minorHAnsi"/>
-                <w:color w:val="000000"/>
-                <w:sz w:val="24"/>
-                <w:szCs w:val="24"/>
-              </w:rPr>
-              <w:t>    int</w:t>
+            <w:r>
+              <w:rPr>
+                <w:rFonts w:eastAsia="Times New Roman" w:cstheme="minorHAnsi"/>
+                <w:color w:val="000000"/>
+                <w:sz w:val="24"/>
+                <w:szCs w:val="24"/>
+              </w:rPr>
+              <w:t>totalDamageTaken    int</w:t>
             </w:r>
           </w:p>
         </w:tc>
@@ -1215,25 +959,14 @@
                 <w:szCs w:val="24"/>
               </w:rPr>
             </w:pPr>
-            <w:proofErr w:type="spellStart"/>
-            <w:r>
-              <w:rPr>
-                <w:rFonts w:eastAsia="Times New Roman" w:cstheme="minorHAnsi"/>
-                <w:color w:val="000000"/>
-                <w:sz w:val="24"/>
-                <w:szCs w:val="24"/>
-              </w:rPr>
-              <w:t>totalHeal</w:t>
-            </w:r>
-            <w:proofErr w:type="spellEnd"/>
-            <w:r>
-              <w:rPr>
-                <w:rFonts w:eastAsia="Times New Roman" w:cstheme="minorHAnsi"/>
-                <w:color w:val="000000"/>
-                <w:sz w:val="24"/>
-                <w:szCs w:val="24"/>
-              </w:rPr>
-              <w:t>    int</w:t>
+            <w:r>
+              <w:rPr>
+                <w:rFonts w:eastAsia="Times New Roman" w:cstheme="minorHAnsi"/>
+                <w:color w:val="000000"/>
+                <w:sz w:val="24"/>
+                <w:szCs w:val="24"/>
+              </w:rPr>
+              <w:t>totalHeal    int</w:t>
             </w:r>
           </w:p>
         </w:tc>
@@ -1251,25 +984,14 @@
                 <w:szCs w:val="24"/>
               </w:rPr>
             </w:pPr>
-            <w:proofErr w:type="spellStart"/>
-            <w:r>
-              <w:rPr>
-                <w:rFonts w:eastAsia="Times New Roman" w:cstheme="minorHAnsi"/>
-                <w:color w:val="000000"/>
-                <w:sz w:val="24"/>
-                <w:szCs w:val="24"/>
-              </w:rPr>
-              <w:t>totalHealsOnTeammates</w:t>
-            </w:r>
-            <w:proofErr w:type="spellEnd"/>
-            <w:r>
-              <w:rPr>
-                <w:rFonts w:eastAsia="Times New Roman" w:cstheme="minorHAnsi"/>
-                <w:color w:val="000000"/>
-                <w:sz w:val="24"/>
-                <w:szCs w:val="24"/>
-              </w:rPr>
-              <w:t>    int</w:t>
+            <w:r>
+              <w:rPr>
+                <w:rFonts w:eastAsia="Times New Roman" w:cstheme="minorHAnsi"/>
+                <w:color w:val="000000"/>
+                <w:sz w:val="24"/>
+                <w:szCs w:val="24"/>
+              </w:rPr>
+              <w:t>totalHealsOnTeammates    int</w:t>
             </w:r>
           </w:p>
         </w:tc>
@@ -1287,25 +1009,14 @@
                 <w:szCs w:val="24"/>
               </w:rPr>
             </w:pPr>
-            <w:proofErr w:type="spellStart"/>
-            <w:r>
-              <w:rPr>
-                <w:rFonts w:eastAsia="Times New Roman" w:cstheme="minorHAnsi"/>
-                <w:color w:val="000000"/>
-                <w:sz w:val="24"/>
-                <w:szCs w:val="24"/>
-              </w:rPr>
-              <w:t>totalMinionsKilled</w:t>
-            </w:r>
-            <w:proofErr w:type="spellEnd"/>
-            <w:r>
-              <w:rPr>
-                <w:rFonts w:eastAsia="Times New Roman" w:cstheme="minorHAnsi"/>
-                <w:color w:val="000000"/>
-                <w:sz w:val="24"/>
-                <w:szCs w:val="24"/>
-              </w:rPr>
-              <w:t>    int</w:t>
+            <w:r>
+              <w:rPr>
+                <w:rFonts w:eastAsia="Times New Roman" w:cstheme="minorHAnsi"/>
+                <w:color w:val="000000"/>
+                <w:sz w:val="24"/>
+                <w:szCs w:val="24"/>
+              </w:rPr>
+              <w:t>totalMinionsKilled    int</w:t>
             </w:r>
           </w:p>
         </w:tc>
@@ -1323,25 +1034,14 @@
                 <w:szCs w:val="24"/>
               </w:rPr>
             </w:pPr>
-            <w:proofErr w:type="spellStart"/>
-            <w:r>
-              <w:rPr>
-                <w:rFonts w:eastAsia="Times New Roman" w:cstheme="minorHAnsi"/>
-                <w:color w:val="000000"/>
-                <w:sz w:val="24"/>
-                <w:szCs w:val="24"/>
-              </w:rPr>
-              <w:t>timeCCingOthers</w:t>
-            </w:r>
-            <w:proofErr w:type="spellEnd"/>
-            <w:r>
-              <w:rPr>
-                <w:rFonts w:eastAsia="Times New Roman" w:cstheme="minorHAnsi"/>
-                <w:color w:val="000000"/>
-                <w:sz w:val="24"/>
-                <w:szCs w:val="24"/>
-              </w:rPr>
-              <w:t>    int</w:t>
+            <w:r>
+              <w:rPr>
+                <w:rFonts w:eastAsia="Times New Roman" w:cstheme="minorHAnsi"/>
+                <w:color w:val="000000"/>
+                <w:sz w:val="24"/>
+                <w:szCs w:val="24"/>
+              </w:rPr>
+              <w:t>timeCCingOthers    int</w:t>
             </w:r>
           </w:p>
         </w:tc>
@@ -1359,25 +1059,14 @@
                 <w:szCs w:val="24"/>
               </w:rPr>
             </w:pPr>
-            <w:proofErr w:type="spellStart"/>
-            <w:r>
-              <w:rPr>
-                <w:rFonts w:eastAsia="Times New Roman" w:cstheme="minorHAnsi"/>
-                <w:color w:val="000000"/>
-                <w:sz w:val="24"/>
-                <w:szCs w:val="24"/>
-              </w:rPr>
-              <w:t>totalTimeSpentDead</w:t>
-            </w:r>
-            <w:proofErr w:type="spellEnd"/>
-            <w:r>
-              <w:rPr>
-                <w:rFonts w:eastAsia="Times New Roman" w:cstheme="minorHAnsi"/>
-                <w:color w:val="000000"/>
-                <w:sz w:val="24"/>
-                <w:szCs w:val="24"/>
-              </w:rPr>
-              <w:t>    int</w:t>
+            <w:r>
+              <w:rPr>
+                <w:rFonts w:eastAsia="Times New Roman" w:cstheme="minorHAnsi"/>
+                <w:color w:val="000000"/>
+                <w:sz w:val="24"/>
+                <w:szCs w:val="24"/>
+              </w:rPr>
+              <w:t>totalTimeSpentDead    int</w:t>
             </w:r>
           </w:p>
         </w:tc>
@@ -1395,25 +1084,14 @@
                 <w:szCs w:val="24"/>
               </w:rPr>
             </w:pPr>
-            <w:proofErr w:type="spellStart"/>
-            <w:r>
-              <w:rPr>
-                <w:rFonts w:eastAsia="Times New Roman" w:cstheme="minorHAnsi"/>
-                <w:color w:val="000000"/>
-                <w:sz w:val="24"/>
-                <w:szCs w:val="24"/>
-              </w:rPr>
-              <w:t>tripleKills</w:t>
-            </w:r>
-            <w:proofErr w:type="spellEnd"/>
-            <w:r>
-              <w:rPr>
-                <w:rFonts w:eastAsia="Times New Roman" w:cstheme="minorHAnsi"/>
-                <w:color w:val="000000"/>
-                <w:sz w:val="24"/>
-                <w:szCs w:val="24"/>
-              </w:rPr>
-              <w:t>    int</w:t>
+            <w:r>
+              <w:rPr>
+                <w:rFonts w:eastAsia="Times New Roman" w:cstheme="minorHAnsi"/>
+                <w:color w:val="000000"/>
+                <w:sz w:val="24"/>
+                <w:szCs w:val="24"/>
+              </w:rPr>
+              <w:t>tripleKills    int</w:t>
             </w:r>
           </w:p>
         </w:tc>
@@ -1431,25 +1109,14 @@
                 <w:szCs w:val="24"/>
               </w:rPr>
             </w:pPr>
-            <w:proofErr w:type="spellStart"/>
-            <w:r>
-              <w:rPr>
-                <w:rFonts w:eastAsia="Times New Roman" w:cstheme="minorHAnsi"/>
-                <w:color w:val="000000"/>
-                <w:sz w:val="24"/>
-                <w:szCs w:val="24"/>
-              </w:rPr>
-              <w:t>visionScore</w:t>
-            </w:r>
-            <w:proofErr w:type="spellEnd"/>
-            <w:r>
-              <w:rPr>
-                <w:rFonts w:eastAsia="Times New Roman" w:cstheme="minorHAnsi"/>
-                <w:color w:val="000000"/>
-                <w:sz w:val="24"/>
-                <w:szCs w:val="24"/>
-              </w:rPr>
-              <w:t>    int</w:t>
+            <w:r>
+              <w:rPr>
+                <w:rFonts w:eastAsia="Times New Roman" w:cstheme="minorHAnsi"/>
+                <w:color w:val="000000"/>
+                <w:sz w:val="24"/>
+                <w:szCs w:val="24"/>
+              </w:rPr>
+              <w:t>visionScore    int</w:t>
             </w:r>
           </w:p>
         </w:tc>
@@ -1493,19 +1160,8 @@
                 <w:sz w:val="24"/>
                 <w:szCs w:val="24"/>
               </w:rPr>
-              <w:t xml:space="preserve"> </w:t>
-            </w:r>
-            <w:proofErr w:type="spellStart"/>
-            <w:r>
-              <w:rPr>
-                <w:rFonts w:eastAsia="Times New Roman" w:cstheme="minorHAnsi"/>
-                <w:color w:val="000000"/>
-                <w:sz w:val="24"/>
-                <w:szCs w:val="24"/>
-              </w:rPr>
-              <w:t>boolean</w:t>
-            </w:r>
-            <w:proofErr w:type="spellEnd"/>
+              <w:t xml:space="preserve"> boolean</w:t>
+            </w:r>
           </w:p>
         </w:tc>
       </w:tr>
@@ -1523,25 +1179,14 @@
                 <w:szCs w:val="24"/>
               </w:rPr>
             </w:pPr>
-            <w:proofErr w:type="spellStart"/>
-            <w:r>
-              <w:rPr>
-                <w:rFonts w:eastAsia="Times New Roman" w:cstheme="minorHAnsi"/>
-                <w:color w:val="000000"/>
-                <w:sz w:val="24"/>
-                <w:szCs w:val="24"/>
-              </w:rPr>
-              <w:t>teamPosition</w:t>
-            </w:r>
-            <w:proofErr w:type="spellEnd"/>
-            <w:r>
-              <w:rPr>
-                <w:rFonts w:eastAsia="Times New Roman" w:cstheme="minorHAnsi"/>
-                <w:color w:val="000000"/>
-                <w:sz w:val="24"/>
-                <w:szCs w:val="24"/>
-              </w:rPr>
-              <w:t xml:space="preserve">    string    Basically the lane</w:t>
+            <w:r>
+              <w:rPr>
+                <w:rFonts w:eastAsia="Times New Roman" w:cstheme="minorHAnsi"/>
+                <w:color w:val="000000"/>
+                <w:sz w:val="24"/>
+                <w:szCs w:val="24"/>
+              </w:rPr>
+              <w:t>teamPosition    string    Basically the lane</w:t>
             </w:r>
           </w:p>
         </w:tc>
@@ -1560,7 +1205,6 @@
                 <w:szCs w:val="24"/>
               </w:rPr>
             </w:pPr>
-            <w:proofErr w:type="spellStart"/>
             <w:r>
               <w:rPr>
                 <w:rFonts w:ascii="Arial" w:hAnsi="Arial" w:cs="Arial"/>
@@ -1569,18 +1213,7 @@
                 <w:szCs w:val="21"/>
                 <w:shd w:val="clear" w:color="auto" w:fill="FFFFFF"/>
               </w:rPr>
-              <w:t>gameDuration</w:t>
-            </w:r>
-            <w:proofErr w:type="spellEnd"/>
-            <w:r>
-              <w:rPr>
-                <w:rFonts w:ascii="Arial" w:hAnsi="Arial" w:cs="Arial"/>
-                <w:color w:val="141414"/>
-                <w:sz w:val="21"/>
-                <w:szCs w:val="21"/>
-                <w:shd w:val="clear" w:color="auto" w:fill="FFFFFF"/>
-              </w:rPr>
-              <w:t xml:space="preserve"> long    game length in milliseconds</w:t>
+              <w:t>gameDuration long    game length in milliseconds</w:t>
             </w:r>
           </w:p>
         </w:tc>
@@ -1810,25 +1443,7 @@
           <w:sz w:val="24"/>
           <w:szCs w:val="24"/>
         </w:rPr>
-        <w:t>(</w:t>
-      </w:r>
-      <w:proofErr w:type="gramStart"/>
-      <w:r>
-        <w:rPr>
-          <w:rFonts w:cstheme="minorHAnsi"/>
-          <w:sz w:val="24"/>
-          <w:szCs w:val="24"/>
-        </w:rPr>
-        <w:t>e.g.</w:t>
-      </w:r>
-      <w:proofErr w:type="gramEnd"/>
-      <w:r>
-        <w:rPr>
-          <w:rFonts w:cstheme="minorHAnsi"/>
-          <w:sz w:val="24"/>
-          <w:szCs w:val="24"/>
-        </w:rPr>
-        <w:t xml:space="preserve"> L2)</w:t>
+        <w:t>(e.g. L2)</w:t>
       </w:r>
     </w:p>
     <w:p>
@@ -2068,25 +1683,7 @@
           <w:sz w:val="24"/>
           <w:szCs w:val="24"/>
         </w:rPr>
-        <w:t xml:space="preserve">the </w:t>
-      </w:r>
-      <w:proofErr w:type="spellStart"/>
-      <w:r>
-        <w:rPr>
-          <w:rFonts w:cstheme="minorHAnsi"/>
-          <w:sz w:val="24"/>
-          <w:szCs w:val="24"/>
-        </w:rPr>
-        <w:t>dataloader</w:t>
-      </w:r>
-      <w:proofErr w:type="spellEnd"/>
-      <w:r>
-        <w:rPr>
-          <w:rFonts w:cstheme="minorHAnsi"/>
-          <w:sz w:val="24"/>
-          <w:szCs w:val="24"/>
-        </w:rPr>
-        <w:t xml:space="preserve"> first following the tutorial</w:t>
+        <w:t>the dataloader first following the tutorial</w:t>
       </w:r>
       <w:r>
         <w:rPr>
@@ -2105,7 +1702,7 @@
           <w:szCs w:val="24"/>
         </w:rPr>
       </w:pPr>
-      <w:hyperlink r:id="rId5" w:history="1">
+      <w:hyperlink r:id="rId5" w:anchor="creating-a-custom-dataset-for-your-files" w:history="1">
         <w:r>
           <w:rPr>
             <w:rStyle w:val="Hyperlink"/>
@@ -2139,61 +1736,7 @@
           <w:sz w:val="24"/>
           <w:szCs w:val="24"/>
         </w:rPr>
-        <w:t xml:space="preserve">Built the model with a </w:t>
-      </w:r>
-      <w:proofErr w:type="gramStart"/>
-      <w:r>
-        <w:rPr>
-          <w:rFonts w:cstheme="minorHAnsi"/>
-          <w:sz w:val="24"/>
-          <w:szCs w:val="24"/>
-        </w:rPr>
-        <w:t>flatten</w:t>
-      </w:r>
-      <w:proofErr w:type="gramEnd"/>
-      <w:r>
-        <w:rPr>
-          <w:rFonts w:cstheme="minorHAnsi"/>
-          <w:sz w:val="24"/>
-          <w:szCs w:val="24"/>
-        </w:rPr>
-        <w:t xml:space="preserve"> layer, followed by2 hidden linear layers with </w:t>
-      </w:r>
-      <w:proofErr w:type="spellStart"/>
-      <w:r>
-        <w:rPr>
-          <w:rFonts w:cstheme="minorHAnsi"/>
-          <w:sz w:val="24"/>
-          <w:szCs w:val="24"/>
-        </w:rPr>
-        <w:t>relu</w:t>
-      </w:r>
-      <w:proofErr w:type="spellEnd"/>
-      <w:r>
-        <w:rPr>
-          <w:rFonts w:cstheme="minorHAnsi"/>
-          <w:sz w:val="24"/>
-          <w:szCs w:val="24"/>
-        </w:rPr>
-        <w:t xml:space="preserve"> activation and </w:t>
-      </w:r>
-      <w:proofErr w:type="spellStart"/>
-      <w:r>
-        <w:rPr>
-          <w:rFonts w:cstheme="minorHAnsi"/>
-          <w:sz w:val="24"/>
-          <w:szCs w:val="24"/>
-        </w:rPr>
-        <w:t>softmax</w:t>
-      </w:r>
-      <w:proofErr w:type="spellEnd"/>
-      <w:r>
-        <w:rPr>
-          <w:rFonts w:cstheme="minorHAnsi"/>
-          <w:sz w:val="24"/>
-          <w:szCs w:val="24"/>
-        </w:rPr>
-        <w:t xml:space="preserve"> for output linear layer</w:t>
+        <w:t>Built the model with a flatten layer, followed by2 hidden linear layers with relu activation and softmax for output linear layer</w:t>
       </w:r>
       <w:r>
         <w:rPr>
@@ -2209,51 +1752,15 @@
           <w:sz w:val="24"/>
           <w:szCs w:val="24"/>
         </w:rPr>
-        <w:t xml:space="preserve"> Used </w:t>
-      </w:r>
-      <w:proofErr w:type="spellStart"/>
-      <w:r>
-        <w:rPr>
-          <w:rFonts w:cstheme="minorHAnsi"/>
-          <w:sz w:val="24"/>
-          <w:szCs w:val="24"/>
-        </w:rPr>
-        <w:t>MSELoss</w:t>
-      </w:r>
-      <w:proofErr w:type="spellEnd"/>
-      <w:r>
-        <w:rPr>
-          <w:rFonts w:cstheme="minorHAnsi"/>
-          <w:sz w:val="24"/>
-          <w:szCs w:val="24"/>
-        </w:rPr>
-        <w:t xml:space="preserve"> for criterion (loss function) and SGD as </w:t>
-      </w:r>
-      <w:r>
-        <w:rPr>
-          <w:rFonts w:cstheme="minorHAnsi"/>
-          <w:sz w:val="24"/>
-          <w:szCs w:val="24"/>
-        </w:rPr>
-        <w:t xml:space="preserve">optimizer. </w:t>
-      </w:r>
-      <w:proofErr w:type="gramStart"/>
-      <w:r>
-        <w:rPr>
-          <w:rFonts w:cstheme="minorHAnsi"/>
-          <w:sz w:val="24"/>
-          <w:szCs w:val="24"/>
-        </w:rPr>
-        <w:t>Learning</w:t>
-      </w:r>
-      <w:proofErr w:type="gramEnd"/>
-      <w:r>
-        <w:rPr>
-          <w:rFonts w:cstheme="minorHAnsi"/>
-          <w:sz w:val="24"/>
-          <w:szCs w:val="24"/>
-        </w:rPr>
-        <w:t xml:space="preserve"> rate was set to 0.0001</w:t>
+        <w:t xml:space="preserve"> Used MSELoss for criterion (loss function) and SGD as </w:t>
+      </w:r>
+      <w:r>
+        <w:rPr>
+          <w:rFonts w:cstheme="minorHAnsi"/>
+          <w:sz w:val="24"/>
+          <w:szCs w:val="24"/>
+        </w:rPr>
+        <w:t>optimizer. Learning rate was set to 0.0001</w:t>
       </w:r>
       <w:r>
         <w:rPr>
@@ -2275,6 +1782,7 @@
       <w:r>
         <w:rPr>
           <w:rFonts w:cstheme="minorHAnsi"/>
+          <w:noProof/>
           <w:sz w:val="24"/>
           <w:szCs w:val="24"/>
         </w:rPr>
@@ -2346,6 +1854,138 @@
           <w:szCs w:val="24"/>
         </w:rPr>
         <w:t>Have tried making the learning rate greater, but the accuracy still does not change.</w:t>
+      </w:r>
+    </w:p>
+    <w:p>
+      <w:pPr>
+        <w:rPr>
+          <w:rFonts w:cstheme="minorHAnsi"/>
+          <w:sz w:val="24"/>
+          <w:szCs w:val="24"/>
+        </w:rPr>
+      </w:pPr>
+    </w:p>
+    <w:p>
+      <w:pPr>
+        <w:rPr>
+          <w:rFonts w:cstheme="minorHAnsi"/>
+          <w:sz w:val="24"/>
+          <w:szCs w:val="24"/>
+        </w:rPr>
+      </w:pPr>
+      <w:r>
+        <w:rPr>
+          <w:rFonts w:cstheme="minorHAnsi"/>
+          <w:sz w:val="24"/>
+          <w:szCs w:val="24"/>
+        </w:rPr>
+        <w:t>April 10</w:t>
+      </w:r>
+      <w:r>
+        <w:rPr>
+          <w:rFonts w:cstheme="minorHAnsi"/>
+          <w:sz w:val="24"/>
+          <w:szCs w:val="24"/>
+          <w:vertAlign w:val="superscript"/>
+        </w:rPr>
+        <w:t>th</w:t>
+      </w:r>
+      <w:r>
+        <w:rPr>
+          <w:rFonts w:cstheme="minorHAnsi"/>
+          <w:sz w:val="24"/>
+          <w:szCs w:val="24"/>
+        </w:rPr>
+        <w:t>, 2023:</w:t>
+      </w:r>
+    </w:p>
+    <w:p>
+      <w:pPr>
+        <w:rPr>
+          <w:rFonts w:cstheme="minorHAnsi"/>
+          <w:sz w:val="24"/>
+          <w:szCs w:val="24"/>
+        </w:rPr>
+      </w:pPr>
+      <w:r>
+        <w:rPr>
+          <w:rFonts w:cstheme="minorHAnsi"/>
+          <w:sz w:val="24"/>
+          <w:szCs w:val="24"/>
+        </w:rPr>
+        <w:t xml:space="preserve">I would like to see some results first, considering </w:t>
+      </w:r>
+      <w:r>
+        <w:rPr>
+          <w:rFonts w:cstheme="minorHAnsi"/>
+          <w:sz w:val="24"/>
+          <w:szCs w:val="24"/>
+        </w:rPr>
+        <w:t>reducing</w:t>
+      </w:r>
+      <w:r>
+        <w:rPr>
+          <w:rFonts w:cstheme="minorHAnsi"/>
+          <w:sz w:val="24"/>
+          <w:szCs w:val="24"/>
+        </w:rPr>
+        <w:t xml:space="preserve"> the number of features to reduce number of parameters we will need to train for, since we have such a small </w:t>
+      </w:r>
+      <w:r>
+        <w:rPr>
+          <w:rFonts w:cstheme="minorHAnsi"/>
+          <w:sz w:val="24"/>
+          <w:szCs w:val="24"/>
+        </w:rPr>
+        <w:t>amount</w:t>
+      </w:r>
+      <w:r>
+        <w:rPr>
+          <w:rFonts w:cstheme="minorHAnsi"/>
+          <w:sz w:val="24"/>
+          <w:szCs w:val="24"/>
+        </w:rPr>
+        <w:t xml:space="preserve"> of data.</w:t>
+      </w:r>
+      <w:r>
+        <w:rPr>
+          <w:rFonts w:cstheme="minorHAnsi"/>
+          <w:sz w:val="24"/>
+          <w:szCs w:val="24"/>
+        </w:rPr>
+        <w:t xml:space="preserve"> Also noticed I forgot to change the teamPosition to a one hot vector. Will be reducing the number of features to 6</w:t>
+      </w:r>
+      <w:r>
+        <w:rPr>
+          <w:rFonts w:cstheme="minorHAnsi"/>
+          <w:sz w:val="24"/>
+          <w:szCs w:val="24"/>
+        </w:rPr>
+        <w:t>.</w:t>
+      </w:r>
+      <w:r>
+        <w:rPr>
+          <w:rFonts w:cstheme="minorHAnsi"/>
+          <w:sz w:val="24"/>
+          <w:szCs w:val="24"/>
+        </w:rPr>
+        <w:t xml:space="preserve"> Added L2 regularization as well, but the network still is not able to learn anything. My guess is that I have too little data points</w:t>
+      </w:r>
+      <w:r>
+        <w:rPr>
+          <w:rFonts w:cstheme="minorHAnsi"/>
+          <w:sz w:val="24"/>
+          <w:szCs w:val="24"/>
+        </w:rPr>
+        <w:t>, probably need more data points.</w:t>
+      </w:r>
+      <w:r>
+        <w:rPr>
+          <w:rFonts w:cstheme="minorHAnsi"/>
+          <w:sz w:val="24"/>
+          <w:szCs w:val="24"/>
+        </w:rPr>
+        <w:t xml:space="preserve"> </w:t>
       </w:r>
     </w:p>
     <w:p>

</xml_diff>